<commit_message>
up. TODO: dout is not working yet...
</commit_message>
<xml_diff>
--- a/code/js/jsonpath/path_in_json.docx
+++ b/code/js/jsonpath/path_in_json.docx
@@ -25,6 +25,9 @@
     <w:p>
       <w:pPr>
         <w:pStyle w:val="a0"/>
+        <w:rPr>
+          <w:rFonts w:hint="eastAsia"/>
+        </w:rPr>
       </w:pPr>
       <w:r>
         <w:object w:dxaOrig="11333" w:dyaOrig="5498">
@@ -50,8 +53,75 @@
           <v:shape id="_x0000_i1025" type="#_x0000_t75" style="width:411pt;height:199.5pt" o:ole="">
             <v:imagedata r:id="rId8" o:title=""/>
           </v:shape>
-          <o:OLEObject Type="Embed" ProgID="Visio.Drawing.11" ShapeID="_x0000_i1025" DrawAspect="Content" ObjectID="_1484152931" r:id="rId9"/>
+          <o:OLEObject Type="Embed" ProgID="Visio.Drawing.11" ShapeID="_x0000_i1025" DrawAspect="Content" ObjectID="_1484229815" r:id="rId9"/>
         </w:object>
+      </w:r>
+    </w:p>
+    <w:p>
+      <w:pPr>
+        <w:pStyle w:val="a0"/>
+        <w:rPr>
+          <w:rFonts w:hint="eastAsia"/>
+        </w:rPr>
+      </w:pPr>
+      <w:r>
+        <w:rPr>
+          <w:rFonts w:hint="eastAsia"/>
+        </w:rPr>
+        <w:t>App</w:t>
+      </w:r>
+      <w:r>
+        <w:t>—</w:t>
+      </w:r>
+      <w:r>
+        <w:rPr>
+          <w:rFonts w:hint="eastAsia"/>
+        </w:rPr>
+        <w:t>&gt;jsonpath.js</w:t>
+      </w:r>
+      <w:r>
+        <w:sym w:font="Wingdings" w:char="F0E0"/>
+      </w:r>
+      <w:r>
+        <w:rPr>
+          <w:rFonts w:hint="eastAsia"/>
+        </w:rPr>
+        <w:t>jh1986.js</w:t>
+      </w:r>
+    </w:p>
+    <w:p>
+      <w:pPr>
+        <w:pStyle w:val="a0"/>
+      </w:pPr>
+      <w:r>
+        <w:t>A</w:t>
+      </w:r>
+      <w:r>
+        <w:rPr>
+          <w:rFonts w:hint="eastAsia"/>
+        </w:rPr>
+        <w:t>pp-&gt;</w:t>
+      </w:r>
+      <w:r>
+        <w:rPr>
+          <w:rFonts w:hint="eastAsia"/>
+        </w:rPr>
+        <w:t>jp</w:t>
+      </w:r>
+      <w:r>
+        <w:rPr>
+          <w:rFonts w:hint="eastAsia"/>
+        </w:rPr>
+        <w:t>2canvas.js</w:t>
+      </w:r>
+      <w:r>
+        <w:sym w:font="Wingdings" w:char="F0E0"/>
+      </w:r>
+      <w:r>
+        <w:rPr>
+          <w:rFonts w:hint="eastAsia"/>
+        </w:rPr>
+        <w:t>jsonpath.js</w:t>
       </w:r>
     </w:p>
     <w:p>
@@ -565,6 +635,7 @@
         </w:numPr>
       </w:pPr>
       <w:r>
+        <w:lastRenderedPageBreak/>
         <w:t>straight line</w:t>
       </w:r>
       <w:r>
@@ -588,7 +659,6 @@
     </w:p>
     <w:p>
       <w:r>
-        <w:lastRenderedPageBreak/>
         <w:t>The other three METAPOST connection types (i.e., bounded curve</w:t>
       </w:r>
       <w:r>
@@ -881,7 +951,7 @@
           <v:shape id="_x0000_i1026" type="#_x0000_t75" style="width:203pt;height:199pt" o:ole="">
             <v:imagedata r:id="rId10" o:title=""/>
           </v:shape>
-          <o:OLEObject Type="Embed" ProgID="Visio.Drawing.11" ShapeID="_x0000_i1026" DrawAspect="Content" ObjectID="_1484152932" r:id="rId11"/>
+          <o:OLEObject Type="Embed" ProgID="Visio.Drawing.11" ShapeID="_x0000_i1026" DrawAspect="Content" ObjectID="_1484229816" r:id="rId11"/>
         </w:object>
       </w:r>
     </w:p>
@@ -1214,6 +1284,7 @@
         </w:numPr>
       </w:pPr>
       <w:r>
+        <w:lastRenderedPageBreak/>
         <w:t>“..”</w:t>
       </w:r>
       <w:r>
@@ -1265,7 +1336,6 @@
         </w:numPr>
       </w:pPr>
       <w:r>
-        <w:lastRenderedPageBreak/>
         <w:t>null</w:t>
       </w:r>
       <w:r>
@@ -1492,10 +1562,21 @@
         <w:t xml:space="preserve">is </w:t>
       </w:r>
       <w:r>
-        <w:t xml:space="preserve">an </w:t>
-      </w:r>
-      <w:r>
-        <w:t>array: [x,y].</w:t>
+        <w:rPr>
+          <w:rFonts w:hint="eastAsia"/>
+        </w:rPr>
+        <w:t>the same as</w:t>
+      </w:r>
+      <w:bookmarkStart w:id="0" w:name="_GoBack"/>
+      <w:bookmarkEnd w:id="0"/>
+      <w:r>
+        <w:rPr>
+          <w:rFonts w:hint="eastAsia"/>
+        </w:rPr>
+        <w:t xml:space="preserve"> Node</w:t>
+      </w:r>
+      <w:r>
+        <w:t>.</w:t>
       </w:r>
     </w:p>
     <w:p>
@@ -1522,12 +1603,21 @@
         <w:t>node’s conn is “..”).</w:t>
       </w:r>
       <w:r>
-        <w:t xml:space="preserve"> It’s of the same type as “din” property.</w:t>
+        <w:t xml:space="preserve"> </w:t>
       </w:r>
       <w:r>
         <w:rPr>
           <w:rFonts w:hint="eastAsia"/>
         </w:rPr>
+        <w:t>Its type os the same as Node</w:t>
+      </w:r>
+      <w:r>
+        <w:t>.</w:t>
+      </w:r>
+      <w:r>
+        <w:rPr>
+          <w:rFonts w:hint="eastAsia"/>
+        </w:rPr>
         <w:t xml:space="preserve"> Note that </w:t>
       </w:r>
       <w:r>
@@ -1566,8 +1656,6 @@
         </w:rPr>
         <w:t xml:space="preserve"> are ignored for closed paths.</w:t>
       </w:r>
-      <w:bookmarkStart w:id="0" w:name="_GoBack"/>
-      <w:bookmarkEnd w:id="0"/>
     </w:p>
     <w:p>
       <w:pPr>
@@ -1837,6 +1925,7 @@
         </w:numPr>
       </w:pPr>
       <w:r>
+        <w:lastRenderedPageBreak/>
         <w:t>If it’s connected with a non-degraded straight</w:t>
       </w:r>
       <w:r>
@@ -1852,7 +1941,6 @@
         </w:numPr>
       </w:pPr>
       <w:r>
-        <w:lastRenderedPageBreak/>
         <w:t>Otherwise</w:t>
       </w:r>
       <w:r>
@@ -2335,6 +2423,7 @@
           <w:color w:val="FF0000"/>
           <w:lang w:val="fr-FR"/>
         </w:rPr>
+        <w:lastRenderedPageBreak/>
         <w:t>{"nodes":[</w:t>
       </w:r>
     </w:p>
@@ -2461,7 +2550,6 @@
           <w:color w:val="FF0000"/>
           <w:lang w:val="fr-FR"/>
         </w:rPr>
-        <w:lastRenderedPageBreak/>
         <w:t>{"x":</w:t>
       </w:r>
       <w:r>

</xml_diff>

<commit_message>
scale Canvas on the fly...some minor fixes.
</commit_message>
<xml_diff>
--- a/code/js/jsonpath/path_in_json.docx
+++ b/code/js/jsonpath/path_in_json.docx
@@ -2,32 +2,18 @@
 <file path=word/document.xml><?xml version="1.0" encoding="utf-8"?>
 <w:document xmlns:wpc="http://schemas.microsoft.com/office/word/2010/wordprocessingCanvas" xmlns:mc="http://schemas.openxmlformats.org/markup-compatibility/2006" xmlns:o="urn:schemas-microsoft-com:office:office" xmlns:r="http://schemas.openxmlformats.org/officeDocument/2006/relationships" xmlns:m="http://schemas.openxmlformats.org/officeDocument/2006/math" xmlns:v="urn:schemas-microsoft-com:vml" xmlns:wp14="http://schemas.microsoft.com/office/word/2010/wordprocessingDrawing" xmlns:wp="http://schemas.openxmlformats.org/drawingml/2006/wordprocessingDrawing" xmlns:w10="urn:schemas-microsoft-com:office:word" xmlns:w="http://schemas.openxmlformats.org/wordprocessingml/2006/main" xmlns:w14="http://schemas.microsoft.com/office/word/2010/wordml" xmlns:wpg="http://schemas.microsoft.com/office/word/2010/wordprocessingGroup" xmlns:wpi="http://schemas.microsoft.com/office/word/2010/wordprocessingInk" xmlns:wne="http://schemas.microsoft.com/office/word/2006/wordml" xmlns:wps="http://schemas.microsoft.com/office/word/2010/wordprocessingShape" mc:Ignorable="w14 wp14">
   <w:body>
-    <w:p>
-      <w:pPr>
-        <w:pStyle w:val="1"/>
-      </w:pPr>
-      <w:r>
-        <w:t xml:space="preserve">Overall </w:t>
-      </w:r>
-      <w:r>
-        <w:t>B</w:t>
-      </w:r>
-      <w:r>
-        <w:t xml:space="preserve">lock </w:t>
-      </w:r>
-      <w:r>
-        <w:t>D</w:t>
-      </w:r>
-      <w:r>
-        <w:t>iagram</w:t>
-      </w:r>
-    </w:p>
-    <w:p>
-      <w:pPr>
-        <w:pStyle w:val="a0"/>
-      </w:pPr>
-      <w:r>
-        <w:object w:dxaOrig="11333" w:dyaOrig="5498">
+    <w:p/>
+    <w:p>
+      <w:pPr>
+        <w:pStyle w:val="Heading1"/>
+      </w:pPr>
+      <w:r>
+        <w:t>Block Diagram</w:t>
+      </w:r>
+    </w:p>
+    <w:p>
+      <w:r>
+        <w:object w:dxaOrig="11332" w:dyaOrig="5497">
           <v:shapetype id="_x0000_t75" coordsize="21600,21600" o:spt="75" o:preferrelative="t" path="m@4@5l@4@11@9@11@9@5xe" filled="f" stroked="f">
             <v:stroke joinstyle="miter"/>
             <v:formulas>
@@ -48,99 +34,308 @@
             <o:lock v:ext="edit" aspectratio="t"/>
           </v:shapetype>
           <v:shape id="_x0000_i1025" type="#_x0000_t75" style="width:411pt;height:199.5pt" o:ole="">
-            <v:imagedata r:id="rId8" o:title=""/>
+            <v:imagedata r:id="rId9" o:title=""/>
           </v:shape>
-          <o:OLEObject Type="Embed" ProgID="Visio.Drawing.11" ShapeID="_x0000_i1025" DrawAspect="Content" ObjectID="_1484289260" r:id="rId9"/>
+          <o:OLEObject Type="Embed" ProgID="Visio.Drawing.11" ShapeID="_x0000_i1025" DrawAspect="Content" ObjectID="_1484388637" r:id="rId10"/>
         </w:object>
       </w:r>
     </w:p>
     <w:p>
       <w:pPr>
-        <w:pStyle w:val="a0"/>
-      </w:pPr>
+        <w:pStyle w:val="Heading1"/>
+      </w:pPr>
+      <w:r>
+        <w:t>Concept</w:t>
+      </w:r>
+      <w:r>
+        <w:t>s</w:t>
+      </w:r>
+      <w:r>
+        <w:t xml:space="preserve"> &amp; </w:t>
+      </w:r>
+      <w:r>
+        <w:t>Terminology</w:t>
+      </w:r>
+    </w:p>
+    <w:p>
+      <w:r>
+        <w:t xml:space="preserve">A </w:t>
+      </w:r>
+      <w:r>
+        <w:rPr>
+          <w:highlight w:val="yellow"/>
+        </w:rPr>
+        <w:t>path</w:t>
+      </w:r>
+      <w:r>
+        <w:t xml:space="preserve"> is composed by </w:t>
+      </w:r>
+      <w:r>
+        <w:rPr>
+          <w:highlight w:val="yellow"/>
+        </w:rPr>
+        <w:t>segment</w:t>
+      </w:r>
+      <w:r>
+        <w:t>s</w:t>
+      </w:r>
+      <w:r>
+        <w:t>, each of which</w:t>
+      </w:r>
+      <w:r>
+        <w:t xml:space="preserve"> is defined by its two end points (</w:t>
+      </w:r>
+      <w:r>
+        <w:rPr>
+          <w:highlight w:val="yellow"/>
+        </w:rPr>
+        <w:t>node</w:t>
+      </w:r>
+      <w:r>
+        <w:t xml:space="preserve">s), and the segment is either </w:t>
+      </w:r>
+      <w:r>
+        <w:t xml:space="preserve">a </w:t>
+      </w:r>
+      <w:r>
+        <w:rPr>
+          <w:highlight w:val="yellow"/>
+        </w:rPr>
+        <w:t>straight line</w:t>
+      </w:r>
+      <w:r>
+        <w:t xml:space="preserve">, or a </w:t>
+      </w:r>
+      <w:r>
+        <w:rPr>
+          <w:highlight w:val="yellow"/>
+        </w:rPr>
+        <w:t>cubic Bezier curve</w:t>
+      </w:r>
+      <w:r>
+        <w:t xml:space="preserve"> </w:t>
+      </w:r>
+      <w:r>
+        <w:t>the</w:t>
+      </w:r>
+      <w:r>
+        <w:t xml:space="preserve"> two </w:t>
+      </w:r>
+      <w:r>
+        <w:rPr>
+          <w:highlight w:val="yellow"/>
+        </w:rPr>
+        <w:t>control point</w:t>
+      </w:r>
+      <w:r>
+        <w:t>s</w:t>
+      </w:r>
+      <w:r>
+        <w:t xml:space="preserve"> </w:t>
+      </w:r>
+      <w:r>
+        <w:t xml:space="preserve">of which </w:t>
+      </w:r>
+      <w:r>
+        <w:t>are automatically calculated by the algorithm in John Hobby’s 1986 paper (also in chapter 14 of “The METAFONT book”).</w:t>
+      </w:r>
+    </w:p>
+    <w:p/>
+    <w:p>
+      <w:r>
+        <w:t xml:space="preserve">A </w:t>
+      </w:r>
+      <w:r>
+        <w:t xml:space="preserve">continuous </w:t>
+      </w:r>
+      <w:r>
+        <w:t xml:space="preserve">subset of a path is </w:t>
+      </w:r>
       <w:r>
         <w:rPr>
           <w:rFonts w:hint="eastAsia"/>
         </w:rPr>
-        <w:t>App</w:t>
-      </w:r>
-      <w:r>
-        <w:t>—</w:t>
-      </w:r>
+        <w:t xml:space="preserve">called </w:t>
+      </w:r>
+      <w:r>
+        <w:t xml:space="preserve">a </w:t>
+      </w:r>
+      <w:proofErr w:type="spellStart"/>
+      <w:r>
+        <w:rPr>
+          <w:highlight w:val="yellow"/>
+        </w:rPr>
+        <w:t>subpath</w:t>
+      </w:r>
+      <w:proofErr w:type="spellEnd"/>
       <w:r>
         <w:rPr>
           <w:rFonts w:hint="eastAsia"/>
         </w:rPr>
-        <w:t>&gt;jsonpath.js</w:t>
-      </w:r>
-      <w:r>
-        <w:sym w:font="Wingdings" w:char="F0E0"/>
+        <w:t xml:space="preserve"> of it. </w:t>
       </w:r>
       <w:r>
         <w:rPr>
           <w:rFonts w:hint="eastAsia"/>
         </w:rPr>
-        <w:t>jh1986.js</w:t>
-      </w:r>
-    </w:p>
-    <w:p>
-      <w:pPr>
-        <w:pStyle w:val="a0"/>
-      </w:pPr>
-      <w:r>
-        <w:t>A</w:t>
-      </w:r>
+        <w:t xml:space="preserve">A </w:t>
+      </w:r>
+      <w:proofErr w:type="spellStart"/>
       <w:r>
         <w:rPr>
           <w:rFonts w:hint="eastAsia"/>
         </w:rPr>
-        <w:t>pp-&gt;</w:t>
+        <w:t>subpath</w:t>
+      </w:r>
+      <w:proofErr w:type="spellEnd"/>
+      <w:r>
+        <w:t xml:space="preserve"> </w:t>
       </w:r>
       <w:r>
         <w:rPr>
           <w:rFonts w:hint="eastAsia"/>
         </w:rPr>
-        <w:t>jp</w:t>
+        <w:t xml:space="preserve">can contain no segment </w:t>
       </w:r>
       <w:r>
         <w:rPr>
           <w:rFonts w:hint="eastAsia"/>
         </w:rPr>
-        <w:t>2canvas.js</w:t>
-      </w:r>
-      <w:r>
-        <w:sym w:font="Wingdings" w:char="F0E0"/>
-      </w:r>
+        <w:t xml:space="preserve">(i.e., an empty </w:t>
+      </w:r>
+      <w:proofErr w:type="spellStart"/>
       <w:r>
         <w:rPr>
           <w:rFonts w:hint="eastAsia"/>
         </w:rPr>
-        <w:t>jsonpath.js</w:t>
-      </w:r>
-    </w:p>
-    <w:p>
-      <w:pPr>
-        <w:pStyle w:val="1"/>
-      </w:pPr>
-      <w:r>
-        <w:t>JSON format for path</w:t>
-      </w:r>
-    </w:p>
-    <w:p>
-      <w:pPr>
-        <w:pStyle w:val="2"/>
-      </w:pPr>
-      <w:r>
-        <w:t>Concept</w:t>
-      </w:r>
-      <w:r>
-        <w:t>s</w:t>
-      </w:r>
-      <w:r>
-        <w:t xml:space="preserve"> &amp; </w:t>
-      </w:r>
-      <w:r>
-        <w:t>Terminology</w:t>
+        <w:t>subpath</w:t>
+      </w:r>
+      <w:proofErr w:type="spellEnd"/>
+      <w:r>
+        <w:rPr>
+          <w:rFonts w:hint="eastAsia"/>
+        </w:rPr>
+        <w:t>)</w:t>
+      </w:r>
+      <w:r>
+        <w:rPr>
+          <w:rFonts w:hint="eastAsia"/>
+        </w:rPr>
+        <w:t xml:space="preserve">, or all </w:t>
+      </w:r>
+      <w:r>
+        <w:rPr>
+          <w:rFonts w:hint="eastAsia"/>
+        </w:rPr>
+        <w:t xml:space="preserve">segments </w:t>
+      </w:r>
+      <w:r>
+        <w:rPr>
+          <w:rFonts w:hint="eastAsia"/>
+        </w:rPr>
+        <w:t xml:space="preserve">(i.e., </w:t>
+      </w:r>
+      <w:r>
+        <w:rPr>
+          <w:rFonts w:hint="eastAsia"/>
+        </w:rPr>
+        <w:t>the original path</w:t>
+      </w:r>
+      <w:r>
+        <w:rPr>
+          <w:rFonts w:hint="eastAsia"/>
+        </w:rPr>
+        <w:t xml:space="preserve">), or </w:t>
+      </w:r>
+      <w:r>
+        <w:rPr>
+          <w:rFonts w:hint="eastAsia"/>
+        </w:rPr>
+        <w:t xml:space="preserve">any number of segments </w:t>
+      </w:r>
+      <w:r>
+        <w:rPr>
+          <w:rFonts w:hint="eastAsia"/>
+        </w:rPr>
+        <w:t>in between</w:t>
+      </w:r>
+      <w:r>
+        <w:rPr>
+          <w:rFonts w:hint="eastAsia"/>
+        </w:rPr>
+        <w:t xml:space="preserve"> (</w:t>
+      </w:r>
+      <w:r>
+        <w:rPr>
+          <w:rFonts w:hint="eastAsia"/>
+        </w:rPr>
+        <w:t xml:space="preserve">i.e., </w:t>
+      </w:r>
+      <w:r>
+        <w:rPr>
+          <w:rFonts w:hint="eastAsia"/>
+        </w:rPr>
+        <w:t xml:space="preserve">mimic the concept of set and subset, with the difference that segments in a </w:t>
+      </w:r>
+      <w:proofErr w:type="spellStart"/>
+      <w:r>
+        <w:rPr>
+          <w:rFonts w:hint="eastAsia"/>
+        </w:rPr>
+        <w:t>subpath</w:t>
+      </w:r>
+      <w:proofErr w:type="spellEnd"/>
+      <w:r>
+        <w:rPr>
+          <w:rFonts w:hint="eastAsia"/>
+        </w:rPr>
+        <w:t xml:space="preserve"> must be </w:t>
+      </w:r>
+      <w:r>
+        <w:t>continuous</w:t>
+      </w:r>
+      <w:r>
+        <w:rPr>
+          <w:rFonts w:hint="eastAsia"/>
+        </w:rPr>
+        <w:t>ly connected)</w:t>
+      </w:r>
+      <w:r>
+        <w:t>.</w:t>
+      </w:r>
+    </w:p>
+    <w:p/>
+    <w:p>
+      <w:r>
+        <w:t xml:space="preserve">An </w:t>
+      </w:r>
+      <w:r>
+        <w:rPr>
+          <w:highlight w:val="yellow"/>
+        </w:rPr>
+        <w:t>empty path</w:t>
+      </w:r>
+      <w:r>
+        <w:t xml:space="preserve"> (</w:t>
+      </w:r>
+      <w:proofErr w:type="spellStart"/>
+      <w:r>
+        <w:t>subpath</w:t>
+      </w:r>
+      <w:proofErr w:type="spellEnd"/>
+      <w:r>
+        <w:t>)</w:t>
+      </w:r>
+      <w:r>
+        <w:t xml:space="preserve"> has no nodes (so no </w:t>
+      </w:r>
+      <w:proofErr w:type="spellStart"/>
+      <w:r>
+        <w:t>segement</w:t>
+      </w:r>
+      <w:proofErr w:type="spellEnd"/>
+      <w:r>
+        <w:t xml:space="preserve">); </w:t>
       </w:r>
     </w:p>
     <w:p>
@@ -151,390 +346,109 @@
         <w:rPr>
           <w:highlight w:val="yellow"/>
         </w:rPr>
-        <w:t>path</w:t>
-      </w:r>
-      <w:r>
-        <w:t xml:space="preserve"> is composed by </w:t>
+        <w:t>degraded path</w:t>
+      </w:r>
+      <w:r>
+        <w:t xml:space="preserve"> </w:t>
+      </w:r>
+      <w:r>
+        <w:t>(</w:t>
+      </w:r>
+      <w:proofErr w:type="spellStart"/>
+      <w:r>
+        <w:t>subpath</w:t>
+      </w:r>
+      <w:proofErr w:type="spellEnd"/>
+      <w:r>
+        <w:t xml:space="preserve">) </w:t>
+      </w:r>
+      <w:r>
+        <w:t>has only one node (also no segment);</w:t>
+      </w:r>
+    </w:p>
+    <w:p/>
+    <w:p>
+      <w:r>
+        <w:t xml:space="preserve">A path can be either </w:t>
       </w:r>
       <w:r>
         <w:rPr>
           <w:highlight w:val="yellow"/>
         </w:rPr>
-        <w:t>segment</w:t>
-      </w:r>
-      <w:r>
-        <w:t>s</w:t>
-      </w:r>
-      <w:r>
-        <w:t>, each of which</w:t>
-      </w:r>
-      <w:r>
-        <w:t xml:space="preserve"> is defined by its two end points (</w:t>
+        <w:t>closed</w:t>
+      </w:r>
+      <w:r>
+        <w:t xml:space="preserve"> </w:t>
+      </w:r>
+      <w:r>
+        <w:t>(</w:t>
+      </w:r>
+      <w:r>
+        <w:t>cyclic</w:t>
+      </w:r>
+      <w:r>
+        <w:t>)</w:t>
+      </w:r>
+      <w:r>
+        <w:t>,</w:t>
+      </w:r>
+      <w:r>
+        <w:t xml:space="preserve"> </w:t>
+      </w:r>
+      <w:r>
+        <w:t xml:space="preserve">or </w:t>
       </w:r>
       <w:r>
         <w:rPr>
           <w:highlight w:val="yellow"/>
         </w:rPr>
-        <w:t>node</w:t>
-      </w:r>
-      <w:r>
-        <w:t xml:space="preserve">s), and the segment is either </w:t>
-      </w:r>
-      <w:r>
-        <w:t xml:space="preserve">a </w:t>
-      </w:r>
-      <w:r>
-        <w:rPr>
-          <w:highlight w:val="yellow"/>
-        </w:rPr>
-        <w:t>straight line</w:t>
-      </w:r>
-      <w:r>
-        <w:t xml:space="preserve">, or a </w:t>
-      </w:r>
-      <w:r>
-        <w:rPr>
-          <w:highlight w:val="yellow"/>
-        </w:rPr>
-        <w:t>cubic Bezier curve</w:t>
+        <w:t>open</w:t>
+      </w:r>
+      <w:r>
+        <w:t xml:space="preserve"> (non-cyclic)</w:t>
+      </w:r>
+      <w:r>
+        <w:t>.</w:t>
       </w:r>
       <w:r>
         <w:t xml:space="preserve"> </w:t>
       </w:r>
       <w:r>
-        <w:t>the</w:t>
-      </w:r>
-      <w:r>
-        <w:t xml:space="preserve"> two </w:t>
-      </w:r>
-      <w:r>
-        <w:rPr>
-          <w:highlight w:val="yellow"/>
-        </w:rPr>
-        <w:t>control point</w:t>
-      </w:r>
-      <w:r>
-        <w:t>s</w:t>
-      </w:r>
-      <w:r>
         <w:t xml:space="preserve"> </w:t>
       </w:r>
       <w:r>
-        <w:t xml:space="preserve">of which </w:t>
-      </w:r>
-      <w:r>
-        <w:t>are automatically calculated by the algorithm in John Hobby’s 1986 paper (also in chapter 14 of “The METAFONT book”).</w:t>
-      </w:r>
-    </w:p>
-    <w:p/>
-    <w:p>
-      <w:r>
-        <w:t xml:space="preserve">A </w:t>
-      </w:r>
-      <w:r>
-        <w:t xml:space="preserve">continuous </w:t>
-      </w:r>
-      <w:r>
-        <w:t xml:space="preserve">subset of a path is </w:t>
-      </w:r>
-      <w:r>
-        <w:rPr>
-          <w:rFonts w:hint="eastAsia"/>
-        </w:rPr>
-        <w:t xml:space="preserve">called </w:t>
-      </w:r>
-      <w:r>
-        <w:t xml:space="preserve">a </w:t>
+        <w:t>Basically, t</w:t>
+      </w:r>
+      <w:r>
+        <w:t xml:space="preserve">he </w:t>
+      </w:r>
+      <w:r>
+        <w:t>“</w:t>
+      </w:r>
+      <w:r>
+        <w:t>closeness</w:t>
+      </w:r>
+      <w:r>
+        <w:t>”</w:t>
+      </w:r>
+      <w:r>
+        <w:t xml:space="preserve"> of a path </w:t>
+      </w:r>
+      <w:r>
+        <w:t>enables the rendering engines (Canvas/Asymptote/SVG/</w:t>
       </w:r>
       <w:proofErr w:type="spellStart"/>
       <w:r>
-        <w:rPr>
-          <w:highlight w:val="yellow"/>
-        </w:rPr>
-        <w:t>subpath</w:t>
+        <w:t>etc</w:t>
       </w:r>
       <w:proofErr w:type="spellEnd"/>
       <w:r>
-        <w:rPr>
-          <w:rFonts w:hint="eastAsia"/>
-        </w:rPr>
-        <w:t xml:space="preserve"> of it. </w:t>
-      </w:r>
-      <w:r>
-        <w:rPr>
-          <w:rFonts w:hint="eastAsia"/>
-        </w:rPr>
-        <w:t xml:space="preserve">A </w:t>
-      </w:r>
-      <w:proofErr w:type="spellStart"/>
-      <w:r>
-        <w:rPr>
-          <w:rFonts w:hint="eastAsia"/>
-        </w:rPr>
-        <w:t>subpath</w:t>
-      </w:r>
-      <w:proofErr w:type="spellEnd"/>
-      <w:r>
-        <w:t xml:space="preserve"> </w:t>
-      </w:r>
-      <w:r>
-        <w:rPr>
-          <w:rFonts w:hint="eastAsia"/>
-        </w:rPr>
-        <w:t xml:space="preserve">can contain no segment </w:t>
-      </w:r>
-      <w:r>
-        <w:rPr>
-          <w:rFonts w:hint="eastAsia"/>
-        </w:rPr>
-        <w:t xml:space="preserve">(i.e., an empty </w:t>
-      </w:r>
-      <w:proofErr w:type="spellStart"/>
-      <w:r>
-        <w:rPr>
-          <w:rFonts w:hint="eastAsia"/>
-        </w:rPr>
-        <w:t>subpath</w:t>
-      </w:r>
-      <w:proofErr w:type="spellEnd"/>
-      <w:r>
-        <w:rPr>
-          <w:rFonts w:hint="eastAsia"/>
-        </w:rPr>
-        <w:t>)</w:t>
-      </w:r>
-      <w:r>
-        <w:rPr>
-          <w:rFonts w:hint="eastAsia"/>
-        </w:rPr>
-        <w:t xml:space="preserve">, or all </w:t>
-      </w:r>
-      <w:r>
-        <w:rPr>
-          <w:rFonts w:hint="eastAsia"/>
-        </w:rPr>
-        <w:t xml:space="preserve">segments </w:t>
-      </w:r>
-      <w:r>
-        <w:rPr>
-          <w:rFonts w:hint="eastAsia"/>
-        </w:rPr>
-        <w:t xml:space="preserve">(i.e., </w:t>
-      </w:r>
-      <w:r>
-        <w:rPr>
-          <w:rFonts w:hint="eastAsia"/>
-        </w:rPr>
-        <w:t>the original path</w:t>
-      </w:r>
-      <w:r>
-        <w:rPr>
-          <w:rFonts w:hint="eastAsia"/>
-        </w:rPr>
-        <w:t xml:space="preserve">), or </w:t>
-      </w:r>
-      <w:r>
-        <w:rPr>
-          <w:rFonts w:hint="eastAsia"/>
-        </w:rPr>
-        <w:t xml:space="preserve">any number of segments </w:t>
-      </w:r>
-      <w:r>
-        <w:rPr>
-          <w:rFonts w:hint="eastAsia"/>
-        </w:rPr>
-        <w:t>in between</w:t>
-      </w:r>
-      <w:r>
-        <w:rPr>
-          <w:rFonts w:hint="eastAsia"/>
-        </w:rPr>
-        <w:t xml:space="preserve"> (</w:t>
-      </w:r>
-      <w:r>
-        <w:rPr>
-          <w:rFonts w:hint="eastAsia"/>
-        </w:rPr>
-        <w:t xml:space="preserve">i.e., </w:t>
-      </w:r>
-      <w:r>
-        <w:rPr>
-          <w:rFonts w:hint="eastAsia"/>
-        </w:rPr>
-        <w:t xml:space="preserve">mimic the concept of set and subset, with the difference that segments in a </w:t>
-      </w:r>
-      <w:proofErr w:type="spellStart"/>
-      <w:r>
-        <w:rPr>
-          <w:rFonts w:hint="eastAsia"/>
-        </w:rPr>
-        <w:t>subpath</w:t>
-      </w:r>
-      <w:proofErr w:type="spellEnd"/>
-      <w:r>
-        <w:rPr>
-          <w:rFonts w:hint="eastAsia"/>
-        </w:rPr>
-        <w:t xml:space="preserve"> must be </w:t>
-      </w:r>
-      <w:r>
-        <w:t>continuous</w:t>
-      </w:r>
-      <w:r>
-        <w:rPr>
-          <w:rFonts w:hint="eastAsia"/>
-        </w:rPr>
-        <w:t>ly connected)</w:t>
-      </w:r>
-      <w:r>
-        <w:t>.</w:t>
-      </w:r>
-    </w:p>
-    <w:p/>
-    <w:p>
-      <w:r>
-        <w:t xml:space="preserve">An </w:t>
-      </w:r>
-      <w:r>
-        <w:rPr>
-          <w:highlight w:val="yellow"/>
-        </w:rPr>
-        <w:t>empty path</w:t>
-      </w:r>
-      <w:r>
-        <w:t xml:space="preserve"> (</w:t>
-      </w:r>
-      <w:proofErr w:type="spellStart"/>
-      <w:r>
-        <w:t>subpath</w:t>
-      </w:r>
-      <w:proofErr w:type="spellEnd"/>
-      <w:r>
-        <w:t>)</w:t>
-      </w:r>
-      <w:r>
-        <w:t xml:space="preserve"> has no nodes (so no </w:t>
-      </w:r>
-      <w:proofErr w:type="spellStart"/>
-      <w:r>
-        <w:t>segement</w:t>
-      </w:r>
-      <w:proofErr w:type="spellEnd"/>
-      <w:r>
-        <w:t xml:space="preserve">); </w:t>
-      </w:r>
-    </w:p>
-    <w:p>
-      <w:r>
-        <w:t xml:space="preserve">A </w:t>
-      </w:r>
-      <w:r>
-        <w:rPr>
-          <w:highlight w:val="yellow"/>
-        </w:rPr>
-        <w:t>degraded path</w:t>
-      </w:r>
-      <w:r>
-        <w:t xml:space="preserve"> </w:t>
-      </w:r>
-      <w:r>
-        <w:t>(</w:t>
-      </w:r>
-      <w:proofErr w:type="spellStart"/>
-      <w:r>
-        <w:t>subpath</w:t>
-      </w:r>
-      <w:proofErr w:type="spellEnd"/>
-      <w:r>
-        <w:t xml:space="preserve">) </w:t>
-      </w:r>
-      <w:r>
-        <w:t>has only one node (also no segment);</w:t>
-      </w:r>
-    </w:p>
-    <w:p/>
-    <w:p>
-      <w:r>
-        <w:t xml:space="preserve">A path can be either </w:t>
-      </w:r>
-      <w:r>
-        <w:rPr>
-          <w:highlight w:val="yellow"/>
-        </w:rPr>
-        <w:t>closed</w:t>
-      </w:r>
-      <w:r>
-        <w:t xml:space="preserve"> </w:t>
-      </w:r>
-      <w:r>
-        <w:t>(</w:t>
-      </w:r>
-      <w:r>
-        <w:t>cyclic</w:t>
-      </w:r>
-      <w:r>
-        <w:t>)</w:t>
-      </w:r>
-      <w:r>
-        <w:t>,</w:t>
-      </w:r>
-      <w:r>
-        <w:t xml:space="preserve"> </w:t>
-      </w:r>
-      <w:r>
-        <w:t xml:space="preserve">or </w:t>
-      </w:r>
-      <w:r>
-        <w:rPr>
-          <w:highlight w:val="yellow"/>
-        </w:rPr>
-        <w:t>open</w:t>
-      </w:r>
-      <w:r>
-        <w:t xml:space="preserve"> (non-cyclic)</w:t>
-      </w:r>
-      <w:r>
-        <w:t>.</w:t>
-      </w:r>
-      <w:r>
-        <w:t xml:space="preserve"> </w:t>
-      </w:r>
-      <w:r>
-        <w:t xml:space="preserve"> </w:t>
-      </w:r>
-      <w:r>
-        <w:t>Basically, t</w:t>
-      </w:r>
-      <w:r>
-        <w:t xml:space="preserve">he </w:t>
-      </w:r>
-      <w:r>
-        <w:t>“</w:t>
-      </w:r>
-      <w:r>
-        <w:t>closeness</w:t>
-      </w:r>
-      <w:r>
-        <w:t>”</w:t>
-      </w:r>
-      <w:r>
-        <w:t xml:space="preserve"> of a path </w:t>
-      </w:r>
-      <w:r>
-        <w:t>enables the rendering engines (Canvas/Asymptote/SVG/</w:t>
-      </w:r>
-      <w:proofErr w:type="spellStart"/>
-      <w:r>
-        <w:t>etc</w:t>
-      </w:r>
-      <w:proofErr w:type="spellEnd"/>
-      <w:r>
         <w:t>) to do two things:</w:t>
       </w:r>
     </w:p>
     <w:p>
       <w:pPr>
-        <w:pStyle w:val="a0"/>
+        <w:pStyle w:val="ListParagraph"/>
         <w:numPr>
           <w:ilvl w:val="0"/>
           <w:numId w:val="5"/>
@@ -549,7 +463,7 @@
     </w:p>
     <w:p>
       <w:pPr>
-        <w:pStyle w:val="a0"/>
+        <w:pStyle w:val="ListParagraph"/>
         <w:numPr>
           <w:ilvl w:val="0"/>
           <w:numId w:val="5"/>
@@ -696,14 +610,13 @@
     </w:p>
     <w:p>
       <w:pPr>
-        <w:pStyle w:val="a0"/>
+        <w:pStyle w:val="ListParagraph"/>
         <w:numPr>
           <w:ilvl w:val="0"/>
           <w:numId w:val="4"/>
         </w:numPr>
       </w:pPr>
       <w:r>
-        <w:lastRenderedPageBreak/>
         <w:t>straight line</w:t>
       </w:r>
       <w:r>
@@ -712,7 +625,7 @@
     </w:p>
     <w:p>
       <w:pPr>
-        <w:pStyle w:val="a0"/>
+        <w:pStyle w:val="ListParagraph"/>
         <w:numPr>
           <w:ilvl w:val="0"/>
           <w:numId w:val="4"/>
@@ -732,6 +645,7 @@
     </w:p>
     <w:p>
       <w:r>
+        <w:lastRenderedPageBreak/>
         <w:t>The other three METAPOST connection types (i.e., bounded curve</w:t>
       </w:r>
       <w:r>
@@ -1030,9 +944,9 @@
       <w:r>
         <w:object w:dxaOrig="9718" w:dyaOrig="9494">
           <v:shape id="_x0000_i1026" type="#_x0000_t75" style="width:203pt;height:199pt" o:ole="">
-            <v:imagedata r:id="rId10" o:title=""/>
+            <v:imagedata r:id="rId11" o:title=""/>
           </v:shape>
-          <o:OLEObject Type="Embed" ProgID="Visio.Drawing.11" ShapeID="_x0000_i1026" DrawAspect="Content" ObjectID="_1484289261" r:id="rId11"/>
+          <o:OLEObject Type="Embed" ProgID="Visio.Drawing.11" ShapeID="_x0000_i1026" DrawAspect="Content" ObjectID="_1484388638" r:id="rId12"/>
         </w:object>
       </w:r>
     </w:p>
@@ -1366,7 +1280,7 @@
     </w:p>
     <w:p>
       <w:pPr>
-        <w:pStyle w:val="2"/>
+        <w:pStyle w:val="Heading1"/>
       </w:pPr>
       <w:r>
         <w:t>Node</w:t>
@@ -1374,7 +1288,7 @@
     </w:p>
     <w:p>
       <w:pPr>
-        <w:pStyle w:val="a0"/>
+        <w:pStyle w:val="ListParagraph"/>
       </w:pPr>
       <w:r>
         <w:t>A n</w:t>
@@ -1424,7 +1338,7 @@
     </w:p>
     <w:p>
       <w:pPr>
-        <w:pStyle w:val="a0"/>
+        <w:pStyle w:val="ListParagraph"/>
         <w:numPr>
           <w:ilvl w:val="0"/>
           <w:numId w:val="4"/>
@@ -1472,7 +1386,7 @@
     </w:p>
     <w:p>
       <w:pPr>
-        <w:pStyle w:val="a0"/>
+        <w:pStyle w:val="ListParagraph"/>
         <w:numPr>
           <w:ilvl w:val="0"/>
           <w:numId w:val="4"/>
@@ -1508,14 +1422,13 @@
     </w:p>
     <w:p>
       <w:pPr>
-        <w:pStyle w:val="a0"/>
+        <w:pStyle w:val="ListParagraph"/>
         <w:numPr>
           <w:ilvl w:val="0"/>
           <w:numId w:val="7"/>
         </w:numPr>
       </w:pPr>
       <w:r>
-        <w:lastRenderedPageBreak/>
         <w:t>“..”</w:t>
       </w:r>
       <w:r>
@@ -1544,7 +1457,7 @@
     </w:p>
     <w:p>
       <w:pPr>
-        <w:pStyle w:val="a0"/>
+        <w:pStyle w:val="ListParagraph"/>
         <w:numPr>
           <w:ilvl w:val="0"/>
           <w:numId w:val="7"/>
@@ -1576,7 +1489,7 @@
     </w:p>
     <w:p>
       <w:pPr>
-        <w:pStyle w:val="a0"/>
+        <w:pStyle w:val="ListParagraph"/>
         <w:numPr>
           <w:ilvl w:val="0"/>
           <w:numId w:val="7"/>
@@ -1584,6 +1497,7 @@
       </w:pPr>
       <w:proofErr w:type="gramStart"/>
       <w:r>
+        <w:lastRenderedPageBreak/>
         <w:t>null</w:t>
       </w:r>
       <w:proofErr w:type="gramEnd"/>
@@ -1616,7 +1530,7 @@
     </w:p>
     <w:p>
       <w:pPr>
-        <w:pStyle w:val="a0"/>
+        <w:pStyle w:val="ListParagraph"/>
         <w:numPr>
           <w:ilvl w:val="0"/>
           <w:numId w:val="4"/>
@@ -1665,7 +1579,7 @@
     </w:p>
     <w:p>
       <w:pPr>
-        <w:pStyle w:val="2"/>
+        <w:pStyle w:val="Heading1"/>
       </w:pPr>
       <w:r>
         <w:t>Path</w:t>
@@ -1783,7 +1697,7 @@
     </w:p>
     <w:p>
       <w:pPr>
-        <w:pStyle w:val="a0"/>
+        <w:pStyle w:val="ListParagraph"/>
         <w:numPr>
           <w:ilvl w:val="0"/>
           <w:numId w:val="4"/>
@@ -1816,7 +1730,7 @@
     </w:p>
     <w:p>
       <w:pPr>
-        <w:pStyle w:val="a0"/>
+        <w:pStyle w:val="ListParagraph"/>
         <w:numPr>
           <w:ilvl w:val="0"/>
           <w:numId w:val="4"/>
@@ -1932,7 +1846,7 @@
     </w:p>
     <w:p>
       <w:pPr>
-        <w:pStyle w:val="a0"/>
+        <w:pStyle w:val="ListParagraph"/>
         <w:numPr>
           <w:ilvl w:val="0"/>
           <w:numId w:val="4"/>
@@ -1990,23 +1904,55 @@
         <w:rPr>
           <w:rFonts w:hint="eastAsia"/>
         </w:rPr>
-        <w:t>,</w:t>
+        <w:t>, and the value {</w:t>
+      </w:r>
+      <w:r>
+        <w:t>“</w:t>
       </w:r>
       <w:r>
         <w:rPr>
           <w:rFonts w:hint="eastAsia"/>
         </w:rPr>
-        <w:t xml:space="preserve"> and the value {</w:t>
+        <w:t>x</w:t>
+      </w:r>
+      <w:r>
+        <w:t>”</w:t>
+      </w:r>
+      <w:r>
+        <w:rPr>
+          <w:rFonts w:hint="eastAsia"/>
+        </w:rPr>
+        <w:t>:0,</w:t>
+      </w:r>
+      <w:r>
+        <w:t>”</w:t>
+      </w:r>
+      <w:r>
+        <w:rPr>
+          <w:rFonts w:hint="eastAsia"/>
+        </w:rPr>
+        <w:t>y</w:t>
+      </w:r>
+      <w:r>
+        <w:t>”</w:t>
+      </w:r>
+      <w:r>
+        <w:rPr>
+          <w:rFonts w:hint="eastAsia"/>
+        </w:rPr>
+        <w:t xml:space="preserve">:0} is treated as no </w:t>
       </w:r>
       <w:r>
         <w:t>“</w:t>
       </w:r>
+      <w:proofErr w:type="spellStart"/>
       <w:r>
         <w:rPr>
           <w:rFonts w:hint="eastAsia"/>
         </w:rPr>
-        <w:t>x</w:t>
-      </w:r>
+        <w:t>dout</w:t>
+      </w:r>
+      <w:proofErr w:type="spellEnd"/>
       <w:r>
         <w:t>”</w:t>
       </w:r>
@@ -2014,7 +1960,28 @@
         <w:rPr>
           <w:rFonts w:hint="eastAsia"/>
         </w:rPr>
-        <w:t>:0,</w:t>
+        <w:t>.</w:t>
+      </w:r>
+    </w:p>
+    <w:p>
+      <w:pPr>
+        <w:pStyle w:val="ListParagraph"/>
+        <w:ind w:left="1080"/>
+      </w:pPr>
+      <w:r>
+        <w:rPr>
+          <w:rFonts w:hint="eastAsia"/>
+        </w:rPr>
+        <w:t xml:space="preserve">Note that </w:t>
+      </w:r>
+      <w:r>
+        <w:t>“</w:t>
+      </w:r>
+      <w:r>
+        <w:rPr>
+          <w:rFonts w:hint="eastAsia"/>
+        </w:rPr>
+        <w:t>din</w:t>
       </w:r>
       <w:r>
         <w:t>”</w:t>
@@ -2023,8 +1990,19 @@
         <w:rPr>
           <w:rFonts w:hint="eastAsia"/>
         </w:rPr>
-        <w:t>y</w:t>
-      </w:r>
+        <w:t xml:space="preserve"> and </w:t>
+      </w:r>
+      <w:r>
+        <w:t>“</w:t>
+      </w:r>
+      <w:proofErr w:type="spellStart"/>
+      <w:r>
+        <w:rPr>
+          <w:rFonts w:hint="eastAsia"/>
+        </w:rPr>
+        <w:t>dout</w:t>
+      </w:r>
+      <w:proofErr w:type="spellEnd"/>
       <w:r>
         <w:t>”</w:t>
       </w:r>
@@ -2032,90 +2010,12 @@
         <w:rPr>
           <w:rFonts w:hint="eastAsia"/>
         </w:rPr>
-        <w:t xml:space="preserve">:0} is treated as no </w:t>
-      </w:r>
-      <w:r>
-        <w:t>“</w:t>
-      </w:r>
-      <w:proofErr w:type="spellStart"/>
-      <w:r>
-        <w:rPr>
-          <w:rFonts w:hint="eastAsia"/>
-        </w:rPr>
-        <w:t>d</w:t>
-      </w:r>
-      <w:r>
-        <w:rPr>
-          <w:rFonts w:hint="eastAsia"/>
-        </w:rPr>
-        <w:t>out</w:t>
-      </w:r>
-      <w:proofErr w:type="spellEnd"/>
-      <w:r>
-        <w:t>”</w:t>
-      </w:r>
-      <w:r>
-        <w:rPr>
-          <w:rFonts w:hint="eastAsia"/>
-        </w:rPr>
-        <w:t>.</w:t>
-      </w:r>
-    </w:p>
-    <w:p>
-      <w:pPr>
-        <w:pStyle w:val="a0"/>
-        <w:ind w:left="1080"/>
-      </w:pPr>
-      <w:bookmarkStart w:id="0" w:name="_GoBack"/>
-      <w:bookmarkEnd w:id="0"/>
-      <w:r>
-        <w:rPr>
-          <w:rFonts w:hint="eastAsia"/>
-        </w:rPr>
-        <w:t xml:space="preserve">Note that </w:t>
-      </w:r>
-      <w:r>
-        <w:t>“</w:t>
-      </w:r>
-      <w:r>
-        <w:rPr>
-          <w:rFonts w:hint="eastAsia"/>
-        </w:rPr>
-        <w:t>din</w:t>
-      </w:r>
-      <w:r>
-        <w:t>”</w:t>
-      </w:r>
-      <w:r>
-        <w:rPr>
-          <w:rFonts w:hint="eastAsia"/>
-        </w:rPr>
-        <w:t xml:space="preserve"> and </w:t>
-      </w:r>
-      <w:r>
-        <w:t>“</w:t>
-      </w:r>
-      <w:proofErr w:type="spellStart"/>
-      <w:r>
-        <w:rPr>
-          <w:rFonts w:hint="eastAsia"/>
-        </w:rPr>
-        <w:t>dout</w:t>
-      </w:r>
-      <w:proofErr w:type="spellEnd"/>
-      <w:r>
-        <w:t>”</w:t>
-      </w:r>
-      <w:r>
-        <w:rPr>
-          <w:rFonts w:hint="eastAsia"/>
-        </w:rPr>
         <w:t xml:space="preserve"> are ignored for closed paths.</w:t>
       </w:r>
     </w:p>
     <w:p>
       <w:pPr>
-        <w:pStyle w:val="a0"/>
+        <w:pStyle w:val="ListParagraph"/>
         <w:numPr>
           <w:ilvl w:val="0"/>
           <w:numId w:val="4"/>
@@ -2158,7 +2058,7 @@
     </w:p>
     <w:p>
       <w:pPr>
-        <w:pStyle w:val="a0"/>
+        <w:pStyle w:val="ListParagraph"/>
         <w:numPr>
           <w:ilvl w:val="0"/>
           <w:numId w:val="4"/>
@@ -2170,7 +2070,7 @@
     </w:p>
     <w:p>
       <w:pPr>
-        <w:pStyle w:val="a0"/>
+        <w:pStyle w:val="ListParagraph"/>
         <w:numPr>
           <w:ilvl w:val="0"/>
           <w:numId w:val="4"/>
@@ -2200,15 +2100,7 @@
         <w:t xml:space="preserve"> node forms a free curve segment. </w:t>
       </w:r>
       <w:r>
-        <w:t xml:space="preserve">In </w:t>
-      </w:r>
-      <w:proofErr w:type="gramStart"/>
-      <w:r>
-        <w:t>this</w:t>
-      </w:r>
-      <w:proofErr w:type="gramEnd"/>
-      <w:r>
-        <w:t xml:space="preserve"> case, the last node and 1</w:t>
+        <w:t>In this case, the last node and 1</w:t>
       </w:r>
       <w:r>
         <w:rPr>
@@ -2231,7 +2123,7 @@
     </w:p>
     <w:p>
       <w:pPr>
-        <w:pStyle w:val="a0"/>
+        <w:pStyle w:val="ListParagraph"/>
         <w:numPr>
           <w:ilvl w:val="0"/>
           <w:numId w:val="4"/>
@@ -2348,13 +2240,16 @@
     </w:p>
     <w:p>
       <w:pPr>
-        <w:pStyle w:val="2"/>
-      </w:pPr>
+        <w:pStyle w:val="Heading1"/>
+      </w:pPr>
+      <w:r>
+        <w:t>P</w:t>
+      </w:r>
       <w:r>
         <w:rPr>
           <w:rFonts w:hint="eastAsia"/>
         </w:rPr>
-        <w:t>Free segment path direction at nodes</w:t>
+        <w:t>ath direction</w:t>
       </w:r>
     </w:p>
     <w:p>
@@ -2393,7 +2288,7 @@
     </w:p>
     <w:p>
       <w:pPr>
-        <w:pStyle w:val="a0"/>
+        <w:pStyle w:val="ListParagraph"/>
         <w:numPr>
           <w:ilvl w:val="0"/>
           <w:numId w:val="4"/>
@@ -2413,7 +2308,7 @@
     </w:p>
     <w:p>
       <w:pPr>
-        <w:pStyle w:val="a0"/>
+        <w:pStyle w:val="ListParagraph"/>
         <w:numPr>
           <w:ilvl w:val="0"/>
           <w:numId w:val="4"/>
@@ -2429,7 +2324,7 @@
     </w:p>
     <w:p>
       <w:pPr>
-        <w:pStyle w:val="a0"/>
+        <w:pStyle w:val="ListParagraph"/>
         <w:numPr>
           <w:ilvl w:val="0"/>
           <w:numId w:val="4"/>
@@ -2450,9 +2345,10 @@
         <w:rPr>
           <w:rFonts w:hint="eastAsia"/>
           <w:noProof/>
+          <w:lang w:val="fr-FR"/>
         </w:rPr>
         <w:drawing>
-          <wp:inline distT="0" distB="0" distL="0" distR="0">
+          <wp:inline distT="0" distB="0" distL="0" distR="0" wp14:anchorId="2E7289DF" wp14:editId="7B200667">
             <wp:extent cx="3308350" cy="2298837"/>
             <wp:effectExtent l="0" t="0" r="6350" b="6350"/>
             <wp:docPr id="2" name="图片 2"/>
@@ -2469,7 +2365,7 @@
                     </pic:cNvPicPr>
                   </pic:nvPicPr>
                   <pic:blipFill>
-                    <a:blip r:embed="rId12">
+                    <a:blip r:embed="rId13">
                       <a:extLst>
                         <a:ext uri="{28A0092B-C50C-407E-A947-70E740481C1C}">
                           <a14:useLocalDpi xmlns:a14="http://schemas.microsoft.com/office/drawing/2010/main" val="0"/>
@@ -2504,7 +2400,19 @@
     <w:p/>
     <w:p>
       <w:pPr>
-        <w:pStyle w:val="2"/>
+        <w:pStyle w:val="Heading1"/>
+      </w:pPr>
+      <w:r>
+        <w:t>Converting to Asymptote</w:t>
+      </w:r>
+    </w:p>
+    <w:p>
+      <w:bookmarkStart w:id="0" w:name="_GoBack"/>
+      <w:bookmarkEnd w:id="0"/>
+    </w:p>
+    <w:p>
+      <w:pPr>
+        <w:pStyle w:val="Heading1"/>
       </w:pPr>
       <w:r>
         <w:t>S</w:t>
@@ -2934,7 +2842,6 @@
           <w:color w:val="FF0000"/>
           <w:lang w:val="fr-FR"/>
         </w:rPr>
-        <w:lastRenderedPageBreak/>
         <w:t>{"nodes":[</w:t>
       </w:r>
     </w:p>
@@ -3184,7 +3091,7 @@
     </w:p>
     <w:p>
       <w:pPr>
-        <w:pStyle w:val="1"/>
+        <w:pStyle w:val="Heading1"/>
       </w:pPr>
       <w:r>
         <w:t>References</w:t>
@@ -3192,10 +3099,10 @@
     </w:p>
     <w:p>
       <w:pPr>
-        <w:pStyle w:val="a0"/>
+        <w:pStyle w:val="ListParagraph"/>
         <w:numPr>
           <w:ilvl w:val="0"/>
-          <w:numId w:val="4"/>
+          <w:numId w:val="9"/>
         </w:numPr>
       </w:pPr>
       <w:r>
@@ -3204,172 +3111,172 @@
     </w:p>
     <w:p>
       <w:pPr>
-        <w:pStyle w:val="a0"/>
+        <w:pStyle w:val="ListParagraph"/>
         <w:numPr>
           <w:ilvl w:val="0"/>
-          <w:numId w:val="4"/>
+          <w:numId w:val="9"/>
         </w:numPr>
       </w:pPr>
-      <w:hyperlink r:id="rId13" w:history="1">
+      <w:hyperlink r:id="rId14" w:history="1">
         <w:r>
           <w:rPr>
-            <w:rStyle w:val="a6"/>
+            <w:rStyle w:val="Hyperlink"/>
             <w:rFonts w:hint="eastAsia"/>
           </w:rPr>
           <w:t>John D. Hobby:</w:t>
         </w:r>
         <w:r>
           <w:rPr>
-            <w:rStyle w:val="a6"/>
+            <w:rStyle w:val="Hyperlink"/>
           </w:rPr>
           <w:t xml:space="preserve"> </w:t>
         </w:r>
         <w:r>
           <w:rPr>
-            <w:rStyle w:val="a6"/>
+            <w:rStyle w:val="Hyperlink"/>
             <w:rFonts w:hint="eastAsia"/>
           </w:rPr>
           <w:t>Smooth,</w:t>
         </w:r>
         <w:r>
           <w:rPr>
-            <w:rStyle w:val="a6"/>
+            <w:rStyle w:val="Hyperlink"/>
           </w:rPr>
           <w:t xml:space="preserve"> </w:t>
         </w:r>
         <w:r>
           <w:rPr>
-            <w:rStyle w:val="a6"/>
+            <w:rStyle w:val="Hyperlink"/>
             <w:rFonts w:hint="eastAsia"/>
           </w:rPr>
           <w:t>easy</w:t>
         </w:r>
         <w:r>
           <w:rPr>
-            <w:rStyle w:val="a6"/>
+            <w:rStyle w:val="Hyperlink"/>
           </w:rPr>
           <w:t xml:space="preserve"> </w:t>
         </w:r>
         <w:r>
           <w:rPr>
-            <w:rStyle w:val="a6"/>
+            <w:rStyle w:val="Hyperlink"/>
             <w:rFonts w:hint="eastAsia"/>
           </w:rPr>
           <w:t>to</w:t>
         </w:r>
         <w:r>
           <w:rPr>
-            <w:rStyle w:val="a6"/>
+            <w:rStyle w:val="Hyperlink"/>
           </w:rPr>
           <w:t xml:space="preserve"> </w:t>
         </w:r>
         <w:r>
           <w:rPr>
-            <w:rStyle w:val="a6"/>
+            <w:rStyle w:val="Hyperlink"/>
             <w:rFonts w:hint="eastAsia"/>
           </w:rPr>
           <w:t>compute</w:t>
         </w:r>
         <w:r>
           <w:rPr>
-            <w:rStyle w:val="a6"/>
+            <w:rStyle w:val="Hyperlink"/>
           </w:rPr>
           <w:t xml:space="preserve"> </w:t>
         </w:r>
         <w:r>
           <w:rPr>
-            <w:rStyle w:val="a6"/>
+            <w:rStyle w:val="Hyperlink"/>
             <w:rFonts w:hint="eastAsia"/>
           </w:rPr>
           <w:t>interpolating</w:t>
         </w:r>
         <w:r>
           <w:rPr>
-            <w:rStyle w:val="a6"/>
+            <w:rStyle w:val="Hyperlink"/>
           </w:rPr>
           <w:t xml:space="preserve"> </w:t>
         </w:r>
         <w:r>
           <w:rPr>
-            <w:rStyle w:val="a6"/>
+            <w:rStyle w:val="Hyperlink"/>
             <w:rFonts w:hint="eastAsia"/>
           </w:rPr>
           <w:t>splines. Discrete</w:t>
         </w:r>
         <w:r>
           <w:rPr>
-            <w:rStyle w:val="a6"/>
+            <w:rStyle w:val="Hyperlink"/>
           </w:rPr>
           <w:t xml:space="preserve"> </w:t>
         </w:r>
         <w:r>
           <w:rPr>
-            <w:rStyle w:val="a6"/>
+            <w:rStyle w:val="Hyperlink"/>
             <w:rFonts w:hint="eastAsia"/>
           </w:rPr>
           <w:t>Comput</w:t>
         </w:r>
         <w:r>
           <w:rPr>
-            <w:rStyle w:val="a6"/>
+            <w:rStyle w:val="Hyperlink"/>
           </w:rPr>
           <w:t xml:space="preserve">ational </w:t>
         </w:r>
         <w:r>
           <w:rPr>
-            <w:rStyle w:val="a6"/>
+            <w:rStyle w:val="Hyperlink"/>
             <w:rFonts w:hint="eastAsia"/>
           </w:rPr>
           <w:t>Geom</w:t>
         </w:r>
         <w:r>
           <w:rPr>
-            <w:rStyle w:val="a6"/>
+            <w:rStyle w:val="Hyperlink"/>
           </w:rPr>
           <w:t>etry</w:t>
         </w:r>
         <w:r>
           <w:rPr>
-            <w:rStyle w:val="a6"/>
+            <w:rStyle w:val="Hyperlink"/>
             <w:rFonts w:hint="eastAsia"/>
           </w:rPr>
           <w:t>,</w:t>
         </w:r>
         <w:r>
           <w:rPr>
-            <w:rStyle w:val="a6"/>
+            <w:rStyle w:val="Hyperlink"/>
           </w:rPr>
           <w:t xml:space="preserve"> </w:t>
         </w:r>
         <w:r>
           <w:rPr>
-            <w:rStyle w:val="a6"/>
+            <w:rStyle w:val="Hyperlink"/>
             <w:rFonts w:hint="eastAsia"/>
           </w:rPr>
           <w:t>1:123</w:t>
         </w:r>
         <w:r>
           <w:rPr>
-            <w:rStyle w:val="a6"/>
+            <w:rStyle w:val="Hyperlink"/>
           </w:rPr>
           <w:t>-</w:t>
         </w:r>
         <w:r>
           <w:rPr>
-            <w:rStyle w:val="a6"/>
+            <w:rStyle w:val="Hyperlink"/>
             <w:rFonts w:hint="eastAsia"/>
           </w:rPr>
           <w:t>140,</w:t>
         </w:r>
         <w:r>
           <w:rPr>
-            <w:rStyle w:val="a6"/>
+            <w:rStyle w:val="Hyperlink"/>
           </w:rPr>
           <w:t xml:space="preserve"> </w:t>
         </w:r>
         <w:r>
           <w:rPr>
-            <w:rStyle w:val="a6"/>
+            <w:rStyle w:val="Hyperlink"/>
             <w:rFonts w:hint="eastAsia"/>
           </w:rPr>
           <w:t>1986</w:t>
@@ -3378,10 +3285,10 @@
     </w:p>
     <w:p>
       <w:pPr>
-        <w:pStyle w:val="a0"/>
+        <w:pStyle w:val="ListParagraph"/>
         <w:numPr>
           <w:ilvl w:val="0"/>
-          <w:numId w:val="4"/>
+          <w:numId w:val="9"/>
         </w:numPr>
       </w:pPr>
       <w:r>
@@ -3390,10 +3297,10 @@
       <w:r>
         <w:t xml:space="preserve">: </w:t>
       </w:r>
-      <w:hyperlink r:id="rId14" w:history="1">
+      <w:hyperlink r:id="rId15" w:history="1">
         <w:r>
           <w:rPr>
-            <w:rStyle w:val="a6"/>
+            <w:rStyle w:val="Hyperlink"/>
           </w:rPr>
           <w:t>http://asymptote.sf.net/</w:t>
         </w:r>
@@ -3404,10 +3311,10 @@
     </w:p>
     <w:p>
       <w:pPr>
-        <w:pStyle w:val="a0"/>
+        <w:pStyle w:val="ListParagraph"/>
         <w:numPr>
           <w:ilvl w:val="0"/>
-          <w:numId w:val="4"/>
+          <w:numId w:val="9"/>
         </w:numPr>
       </w:pPr>
       <w:r>
@@ -3421,10 +3328,10 @@
       <w:r>
         <w:t xml:space="preserve">: </w:t>
       </w:r>
-      <w:hyperlink r:id="rId15" w:history="1">
+      <w:hyperlink r:id="rId16" w:history="1">
         <w:r>
           <w:rPr>
-            <w:rStyle w:val="a6"/>
+            <w:rStyle w:val="Hyperlink"/>
           </w:rPr>
           <w:t>http://tex.stackexchange.com/questions/54771/curve-through-a-sequence-of-points-with-metapost-and-tikz</w:t>
         </w:r>
@@ -3435,7 +3342,7 @@
     </w:p>
     <w:p/>
     <w:sectPr>
-      <w:footerReference w:type="default" r:id="rId16"/>
+      <w:footerReference w:type="default" r:id="rId17"/>
       <w:pgSz w:w="11906" w:h="16838"/>
       <w:pgMar w:top="1440" w:right="1080" w:bottom="1440" w:left="1080" w:header="720" w:footer="720" w:gutter="0"/>
       <w:cols w:space="720"/>
@@ -3488,7 +3395,7 @@
     <w:sdtContent>
       <w:p>
         <w:pPr>
-          <w:pStyle w:val="a5"/>
+          <w:pStyle w:val="Footer"/>
           <w:jc w:val="center"/>
         </w:pPr>
         <w:r>
@@ -3517,7 +3424,7 @@
   </w:sdt>
   <w:p>
     <w:pPr>
-      <w:pStyle w:val="a5"/>
+      <w:pStyle w:val="Footer"/>
     </w:pPr>
   </w:p>
 </w:ftr>
@@ -3551,6 +3458,119 @@
 <file path=word/numbering.xml><?xml version="1.0" encoding="utf-8"?>
 <w:numbering xmlns:wpc="http://schemas.microsoft.com/office/word/2010/wordprocessingCanvas" xmlns:mc="http://schemas.openxmlformats.org/markup-compatibility/2006" xmlns:o="urn:schemas-microsoft-com:office:office" xmlns:r="http://schemas.openxmlformats.org/officeDocument/2006/relationships" xmlns:m="http://schemas.openxmlformats.org/officeDocument/2006/math" xmlns:v="urn:schemas-microsoft-com:vml" xmlns:wp14="http://schemas.microsoft.com/office/word/2010/wordprocessingDrawing" xmlns:wp="http://schemas.openxmlformats.org/drawingml/2006/wordprocessingDrawing" xmlns:w10="urn:schemas-microsoft-com:office:word" xmlns:w="http://schemas.openxmlformats.org/wordprocessingml/2006/main" xmlns:w14="http://schemas.microsoft.com/office/word/2010/wordml" xmlns:wpg="http://schemas.microsoft.com/office/word/2010/wordprocessingGroup" xmlns:wpi="http://schemas.microsoft.com/office/word/2010/wordprocessingInk" xmlns:wne="http://schemas.microsoft.com/office/word/2006/wordml" xmlns:wps="http://schemas.microsoft.com/office/word/2010/wordprocessingShape" mc:Ignorable="w14 wp14">
   <w:abstractNum w:abstractNumId="0">
+    <w:nsid w:val="0C584632"/>
+    <w:multiLevelType w:val="hybridMultilevel"/>
+    <w:tmpl w:val="84E490B8"/>
+    <w:lvl w:ilvl="0" w:tplc="040C0001">
+      <w:start w:val="1"/>
+      <w:numFmt w:val="bullet"/>
+      <w:lvlText w:val=""/>
+      <w:lvlJc w:val="left"/>
+      <w:pPr>
+        <w:ind w:left="1440" w:hanging="360"/>
+      </w:pPr>
+      <w:rPr>
+        <w:rFonts w:ascii="Symbol" w:hAnsi="Symbol" w:hint="default"/>
+      </w:rPr>
+    </w:lvl>
+    <w:lvl w:ilvl="1" w:tplc="040C0003" w:tentative="1">
+      <w:start w:val="1"/>
+      <w:numFmt w:val="bullet"/>
+      <w:lvlText w:val="o"/>
+      <w:lvlJc w:val="left"/>
+      <w:pPr>
+        <w:ind w:left="2160" w:hanging="360"/>
+      </w:pPr>
+      <w:rPr>
+        <w:rFonts w:ascii="Courier New" w:hAnsi="Courier New" w:cs="Courier New" w:hint="default"/>
+      </w:rPr>
+    </w:lvl>
+    <w:lvl w:ilvl="2" w:tplc="040C0005" w:tentative="1">
+      <w:start w:val="1"/>
+      <w:numFmt w:val="bullet"/>
+      <w:lvlText w:val=""/>
+      <w:lvlJc w:val="left"/>
+      <w:pPr>
+        <w:ind w:left="2880" w:hanging="360"/>
+      </w:pPr>
+      <w:rPr>
+        <w:rFonts w:ascii="Wingdings" w:hAnsi="Wingdings" w:hint="default"/>
+      </w:rPr>
+    </w:lvl>
+    <w:lvl w:ilvl="3" w:tplc="040C0001" w:tentative="1">
+      <w:start w:val="1"/>
+      <w:numFmt w:val="bullet"/>
+      <w:lvlText w:val=""/>
+      <w:lvlJc w:val="left"/>
+      <w:pPr>
+        <w:ind w:left="3600" w:hanging="360"/>
+      </w:pPr>
+      <w:rPr>
+        <w:rFonts w:ascii="Symbol" w:hAnsi="Symbol" w:hint="default"/>
+      </w:rPr>
+    </w:lvl>
+    <w:lvl w:ilvl="4" w:tplc="040C0003" w:tentative="1">
+      <w:start w:val="1"/>
+      <w:numFmt w:val="bullet"/>
+      <w:lvlText w:val="o"/>
+      <w:lvlJc w:val="left"/>
+      <w:pPr>
+        <w:ind w:left="4320" w:hanging="360"/>
+      </w:pPr>
+      <w:rPr>
+        <w:rFonts w:ascii="Courier New" w:hAnsi="Courier New" w:cs="Courier New" w:hint="default"/>
+      </w:rPr>
+    </w:lvl>
+    <w:lvl w:ilvl="5" w:tplc="040C0005" w:tentative="1">
+      <w:start w:val="1"/>
+      <w:numFmt w:val="bullet"/>
+      <w:lvlText w:val=""/>
+      <w:lvlJc w:val="left"/>
+      <w:pPr>
+        <w:ind w:left="5040" w:hanging="360"/>
+      </w:pPr>
+      <w:rPr>
+        <w:rFonts w:ascii="Wingdings" w:hAnsi="Wingdings" w:hint="default"/>
+      </w:rPr>
+    </w:lvl>
+    <w:lvl w:ilvl="6" w:tplc="040C0001" w:tentative="1">
+      <w:start w:val="1"/>
+      <w:numFmt w:val="bullet"/>
+      <w:lvlText w:val=""/>
+      <w:lvlJc w:val="left"/>
+      <w:pPr>
+        <w:ind w:left="5760" w:hanging="360"/>
+      </w:pPr>
+      <w:rPr>
+        <w:rFonts w:ascii="Symbol" w:hAnsi="Symbol" w:hint="default"/>
+      </w:rPr>
+    </w:lvl>
+    <w:lvl w:ilvl="7" w:tplc="040C0003" w:tentative="1">
+      <w:start w:val="1"/>
+      <w:numFmt w:val="bullet"/>
+      <w:lvlText w:val="o"/>
+      <w:lvlJc w:val="left"/>
+      <w:pPr>
+        <w:ind w:left="6480" w:hanging="360"/>
+      </w:pPr>
+      <w:rPr>
+        <w:rFonts w:ascii="Courier New" w:hAnsi="Courier New" w:cs="Courier New" w:hint="default"/>
+      </w:rPr>
+    </w:lvl>
+    <w:lvl w:ilvl="8" w:tplc="040C0005" w:tentative="1">
+      <w:start w:val="1"/>
+      <w:numFmt w:val="bullet"/>
+      <w:lvlText w:val=""/>
+      <w:lvlJc w:val="left"/>
+      <w:pPr>
+        <w:ind w:left="7200" w:hanging="360"/>
+      </w:pPr>
+      <w:rPr>
+        <w:rFonts w:ascii="Wingdings" w:hAnsi="Wingdings" w:hint="default"/>
+      </w:rPr>
+    </w:lvl>
+  </w:abstractNum>
+  <w:abstractNum w:abstractNumId="1">
     <w:nsid w:val="19B61967"/>
     <w:multiLevelType w:val="hybridMultilevel"/>
     <w:tmpl w:val="30A69BA4"/>
@@ -3663,7 +3683,120 @@
       </w:rPr>
     </w:lvl>
   </w:abstractNum>
-  <w:abstractNum w:abstractNumId="1">
+  <w:abstractNum w:abstractNumId="2">
+    <w:nsid w:val="2CA6147F"/>
+    <w:multiLevelType w:val="hybridMultilevel"/>
+    <w:tmpl w:val="FFC6D79C"/>
+    <w:lvl w:ilvl="0" w:tplc="040C0001">
+      <w:start w:val="1"/>
+      <w:numFmt w:val="bullet"/>
+      <w:lvlText w:val=""/>
+      <w:lvlJc w:val="left"/>
+      <w:pPr>
+        <w:ind w:left="1440" w:hanging="360"/>
+      </w:pPr>
+      <w:rPr>
+        <w:rFonts w:ascii="Symbol" w:hAnsi="Symbol" w:hint="default"/>
+      </w:rPr>
+    </w:lvl>
+    <w:lvl w:ilvl="1" w:tplc="040C0003" w:tentative="1">
+      <w:start w:val="1"/>
+      <w:numFmt w:val="bullet"/>
+      <w:lvlText w:val="o"/>
+      <w:lvlJc w:val="left"/>
+      <w:pPr>
+        <w:ind w:left="2160" w:hanging="360"/>
+      </w:pPr>
+      <w:rPr>
+        <w:rFonts w:ascii="Courier New" w:hAnsi="Courier New" w:cs="Courier New" w:hint="default"/>
+      </w:rPr>
+    </w:lvl>
+    <w:lvl w:ilvl="2" w:tplc="040C0005" w:tentative="1">
+      <w:start w:val="1"/>
+      <w:numFmt w:val="bullet"/>
+      <w:lvlText w:val=""/>
+      <w:lvlJc w:val="left"/>
+      <w:pPr>
+        <w:ind w:left="2880" w:hanging="360"/>
+      </w:pPr>
+      <w:rPr>
+        <w:rFonts w:ascii="Wingdings" w:hAnsi="Wingdings" w:hint="default"/>
+      </w:rPr>
+    </w:lvl>
+    <w:lvl w:ilvl="3" w:tplc="040C0001" w:tentative="1">
+      <w:start w:val="1"/>
+      <w:numFmt w:val="bullet"/>
+      <w:lvlText w:val=""/>
+      <w:lvlJc w:val="left"/>
+      <w:pPr>
+        <w:ind w:left="3600" w:hanging="360"/>
+      </w:pPr>
+      <w:rPr>
+        <w:rFonts w:ascii="Symbol" w:hAnsi="Symbol" w:hint="default"/>
+      </w:rPr>
+    </w:lvl>
+    <w:lvl w:ilvl="4" w:tplc="040C0003" w:tentative="1">
+      <w:start w:val="1"/>
+      <w:numFmt w:val="bullet"/>
+      <w:lvlText w:val="o"/>
+      <w:lvlJc w:val="left"/>
+      <w:pPr>
+        <w:ind w:left="4320" w:hanging="360"/>
+      </w:pPr>
+      <w:rPr>
+        <w:rFonts w:ascii="Courier New" w:hAnsi="Courier New" w:cs="Courier New" w:hint="default"/>
+      </w:rPr>
+    </w:lvl>
+    <w:lvl w:ilvl="5" w:tplc="040C0005" w:tentative="1">
+      <w:start w:val="1"/>
+      <w:numFmt w:val="bullet"/>
+      <w:lvlText w:val=""/>
+      <w:lvlJc w:val="left"/>
+      <w:pPr>
+        <w:ind w:left="5040" w:hanging="360"/>
+      </w:pPr>
+      <w:rPr>
+        <w:rFonts w:ascii="Wingdings" w:hAnsi="Wingdings" w:hint="default"/>
+      </w:rPr>
+    </w:lvl>
+    <w:lvl w:ilvl="6" w:tplc="040C0001" w:tentative="1">
+      <w:start w:val="1"/>
+      <w:numFmt w:val="bullet"/>
+      <w:lvlText w:val=""/>
+      <w:lvlJc w:val="left"/>
+      <w:pPr>
+        <w:ind w:left="5760" w:hanging="360"/>
+      </w:pPr>
+      <w:rPr>
+        <w:rFonts w:ascii="Symbol" w:hAnsi="Symbol" w:hint="default"/>
+      </w:rPr>
+    </w:lvl>
+    <w:lvl w:ilvl="7" w:tplc="040C0003" w:tentative="1">
+      <w:start w:val="1"/>
+      <w:numFmt w:val="bullet"/>
+      <w:lvlText w:val="o"/>
+      <w:lvlJc w:val="left"/>
+      <w:pPr>
+        <w:ind w:left="6480" w:hanging="360"/>
+      </w:pPr>
+      <w:rPr>
+        <w:rFonts w:ascii="Courier New" w:hAnsi="Courier New" w:cs="Courier New" w:hint="default"/>
+      </w:rPr>
+    </w:lvl>
+    <w:lvl w:ilvl="8" w:tplc="040C0005" w:tentative="1">
+      <w:start w:val="1"/>
+      <w:numFmt w:val="bullet"/>
+      <w:lvlText w:val=""/>
+      <w:lvlJc w:val="left"/>
+      <w:pPr>
+        <w:ind w:left="7200" w:hanging="360"/>
+      </w:pPr>
+      <w:rPr>
+        <w:rFonts w:ascii="Wingdings" w:hAnsi="Wingdings" w:hint="default"/>
+      </w:rPr>
+    </w:lvl>
+  </w:abstractNum>
+  <w:abstractNum w:abstractNumId="3">
     <w:nsid w:val="508E2368"/>
     <w:multiLevelType w:val="hybridMultilevel"/>
     <w:tmpl w:val="F8846B28"/>
@@ -3775,13 +3908,13 @@
       </w:rPr>
     </w:lvl>
   </w:abstractNum>
-  <w:abstractNum w:abstractNumId="2">
+  <w:abstractNum w:abstractNumId="4">
     <w:nsid w:val="5D3324FB"/>
     <w:multiLevelType w:val="multilevel"/>
     <w:tmpl w:val="210E7CC6"/>
     <w:lvl w:ilvl="0">
       <w:numFmt w:val="decimal"/>
-      <w:pStyle w:val="1"/>
+      <w:pStyle w:val="Heading1"/>
       <w:lvlText w:val="%1."/>
       <w:lvlJc w:val="left"/>
       <w:pPr>
@@ -3896,7 +4029,7 @@
       </w:rPr>
     </w:lvl>
   </w:abstractNum>
-  <w:abstractNum w:abstractNumId="3">
+  <w:abstractNum w:abstractNumId="5">
     <w:nsid w:val="5DD4665C"/>
     <w:multiLevelType w:val="multilevel"/>
     <w:tmpl w:val="C92C4418"/>
@@ -3915,7 +4048,7 @@
     <w:lvl w:ilvl="1">
       <w:start w:val="1"/>
       <w:numFmt w:val="decimal"/>
-      <w:pStyle w:val="2"/>
+      <w:pStyle w:val="Heading2"/>
       <w:lvlText w:val="%1.%2"/>
       <w:lvlJc w:val="left"/>
       <w:pPr>
@@ -4010,7 +4143,7 @@
       </w:rPr>
     </w:lvl>
   </w:abstractNum>
-  <w:abstractNum w:abstractNumId="4">
+  <w:abstractNum w:abstractNumId="6">
     <w:nsid w:val="66E247DA"/>
     <w:multiLevelType w:val="hybridMultilevel"/>
     <w:tmpl w:val="703C2376"/>
@@ -4123,7 +4256,7 @@
       </w:rPr>
     </w:lvl>
   </w:abstractNum>
-  <w:abstractNum w:abstractNumId="5">
+  <w:abstractNum w:abstractNumId="7">
     <w:nsid w:val="68C76E15"/>
     <w:multiLevelType w:val="hybridMultilevel"/>
     <w:tmpl w:val="F7007DFE"/>
@@ -4235,7 +4368,7 @@
       </w:rPr>
     </w:lvl>
   </w:abstractNum>
-  <w:abstractNum w:abstractNumId="6">
+  <w:abstractNum w:abstractNumId="8">
     <w:nsid w:val="74BC335F"/>
     <w:multiLevelType w:val="hybridMultilevel"/>
     <w:tmpl w:val="F7089FF2"/>
@@ -4349,25 +4482,31 @@
     </w:lvl>
   </w:abstractNum>
   <w:num w:numId="1">
-    <w:abstractNumId w:val="2"/>
+    <w:abstractNumId w:val="4"/>
   </w:num>
   <w:num w:numId="2">
+    <w:abstractNumId w:val="5"/>
+  </w:num>
+  <w:num w:numId="3">
+    <w:abstractNumId w:val="1"/>
+  </w:num>
+  <w:num w:numId="4">
+    <w:abstractNumId w:val="7"/>
+  </w:num>
+  <w:num w:numId="5">
+    <w:abstractNumId w:val="8"/>
+  </w:num>
+  <w:num w:numId="6">
     <w:abstractNumId w:val="3"/>
   </w:num>
-  <w:num w:numId="3">
+  <w:num w:numId="7">
+    <w:abstractNumId w:val="6"/>
+  </w:num>
+  <w:num w:numId="8">
     <w:abstractNumId w:val="0"/>
   </w:num>
-  <w:num w:numId="4">
-    <w:abstractNumId w:val="5"/>
-  </w:num>
-  <w:num w:numId="5">
-    <w:abstractNumId w:val="6"/>
-  </w:num>
-  <w:num w:numId="6">
-    <w:abstractNumId w:val="1"/>
-  </w:num>
-  <w:num w:numId="7">
-    <w:abstractNumId w:val="4"/>
+  <w:num w:numId="9">
+    <w:abstractNumId w:val="2"/>
   </w:num>
 </w:numbering>
 </file>
@@ -4528,7 +4667,7 @@
     <w:lsdException w:name="Bibliography" w:uiPriority="37"/>
     <w:lsdException w:name="TOC Heading" w:uiPriority="39" w:qFormat="1"/>
   </w:latentStyles>
-  <w:style w:type="paragraph" w:default="1" w:styleId="a">
+  <w:style w:type="paragraph" w:default="1" w:styleId="Normal">
     <w:name w:val="Normal"/>
     <w:qFormat/>
     <w:rsid w:val="00C3706F"/>
@@ -4541,11 +4680,11 @@
       <w:lang w:val="en-US"/>
     </w:rPr>
   </w:style>
-  <w:style w:type="paragraph" w:styleId="1">
+  <w:style w:type="paragraph" w:styleId="Heading1">
     <w:name w:val="heading 1"/>
-    <w:basedOn w:val="a0"/>
-    <w:next w:val="a"/>
-    <w:link w:val="1Char"/>
+    <w:basedOn w:val="ListParagraph"/>
+    <w:next w:val="Normal"/>
+    <w:link w:val="Heading1Char"/>
     <w:uiPriority w:val="9"/>
     <w:qFormat/>
     <w:rsid w:val="00E92F93"/>
@@ -4556,11 +4695,11 @@
       <w:outlineLvl w:val="0"/>
     </w:pPr>
   </w:style>
-  <w:style w:type="paragraph" w:styleId="2">
+  <w:style w:type="paragraph" w:styleId="Heading2">
     <w:name w:val="heading 2"/>
-    <w:basedOn w:val="a0"/>
-    <w:next w:val="a"/>
-    <w:link w:val="2Char"/>
+    <w:basedOn w:val="ListParagraph"/>
+    <w:next w:val="Normal"/>
+    <w:link w:val="Heading2Char"/>
     <w:uiPriority w:val="9"/>
     <w:unhideWhenUsed/>
     <w:qFormat/>
@@ -4572,13 +4711,13 @@
       </w:numPr>
     </w:pPr>
   </w:style>
-  <w:style w:type="character" w:default="1" w:styleId="a1">
+  <w:style w:type="character" w:default="1" w:styleId="DefaultParagraphFont">
     <w:name w:val="Default Paragraph Font"/>
     <w:uiPriority w:val="1"/>
     <w:semiHidden/>
     <w:unhideWhenUsed/>
   </w:style>
-  <w:style w:type="table" w:default="1" w:styleId="a2">
+  <w:style w:type="table" w:default="1" w:styleId="TableNormal">
     <w:name w:val="Normal Table"/>
     <w:uiPriority w:val="99"/>
     <w:semiHidden/>
@@ -4593,43 +4732,43 @@
       </w:tblCellMar>
     </w:tblPr>
   </w:style>
-  <w:style w:type="numbering" w:default="1" w:styleId="a3">
+  <w:style w:type="numbering" w:default="1" w:styleId="NoList">
     <w:name w:val="No List"/>
     <w:uiPriority w:val="99"/>
     <w:semiHidden/>
     <w:unhideWhenUsed/>
   </w:style>
-  <w:style w:type="paragraph" w:styleId="a0">
+  <w:style w:type="paragraph" w:styleId="ListParagraph">
     <w:name w:val="List Paragraph"/>
-    <w:basedOn w:val="a"/>
+    <w:basedOn w:val="Normal"/>
     <w:uiPriority w:val="34"/>
     <w:qFormat/>
     <w:rsid w:val="00A74AC3"/>
   </w:style>
-  <w:style w:type="character" w:customStyle="1" w:styleId="1Char">
-    <w:name w:val="标题 1 Char"/>
-    <w:basedOn w:val="a1"/>
-    <w:link w:val="1"/>
+  <w:style w:type="character" w:customStyle="1" w:styleId="Heading1Char">
+    <w:name w:val="Heading 1 Char"/>
+    <w:basedOn w:val="DefaultParagraphFont"/>
+    <w:link w:val="Heading1"/>
     <w:uiPriority w:val="9"/>
     <w:rsid w:val="00E92F93"/>
     <w:rPr>
       <w:lang w:val="en-US"/>
     </w:rPr>
   </w:style>
-  <w:style w:type="character" w:customStyle="1" w:styleId="2Char">
-    <w:name w:val="标题 2 Char"/>
-    <w:basedOn w:val="a1"/>
-    <w:link w:val="2"/>
+  <w:style w:type="character" w:customStyle="1" w:styleId="Heading2Char">
+    <w:name w:val="Heading 2 Char"/>
+    <w:basedOn w:val="DefaultParagraphFont"/>
+    <w:link w:val="Heading2"/>
     <w:uiPriority w:val="9"/>
     <w:rsid w:val="00E92F93"/>
     <w:rPr>
       <w:lang w:val="en-US"/>
     </w:rPr>
   </w:style>
-  <w:style w:type="paragraph" w:styleId="a4">
+  <w:style w:type="paragraph" w:styleId="Header">
     <w:name w:val="header"/>
-    <w:basedOn w:val="a"/>
-    <w:link w:val="Char"/>
+    <w:basedOn w:val="Normal"/>
+    <w:link w:val="HeaderChar"/>
     <w:uiPriority w:val="99"/>
     <w:unhideWhenUsed/>
     <w:rsid w:val="00C06F46"/>
@@ -4641,20 +4780,20 @@
       <w:spacing w:after="0" w:line="240" w:lineRule="auto"/>
     </w:pPr>
   </w:style>
-  <w:style w:type="character" w:customStyle="1" w:styleId="Char">
-    <w:name w:val="页眉 Char"/>
-    <w:basedOn w:val="a1"/>
-    <w:link w:val="a4"/>
+  <w:style w:type="character" w:customStyle="1" w:styleId="HeaderChar">
+    <w:name w:val="Header Char"/>
+    <w:basedOn w:val="DefaultParagraphFont"/>
+    <w:link w:val="Header"/>
     <w:uiPriority w:val="99"/>
     <w:rsid w:val="00C06F46"/>
     <w:rPr>
       <w:lang w:val="en-US"/>
     </w:rPr>
   </w:style>
-  <w:style w:type="paragraph" w:styleId="a5">
+  <w:style w:type="paragraph" w:styleId="Footer">
     <w:name w:val="footer"/>
-    <w:basedOn w:val="a"/>
-    <w:link w:val="Char0"/>
+    <w:basedOn w:val="Normal"/>
+    <w:link w:val="FooterChar"/>
     <w:uiPriority w:val="99"/>
     <w:unhideWhenUsed/>
     <w:rsid w:val="00C06F46"/>
@@ -4666,19 +4805,19 @@
       <w:spacing w:after="0" w:line="240" w:lineRule="auto"/>
     </w:pPr>
   </w:style>
-  <w:style w:type="character" w:customStyle="1" w:styleId="Char0">
-    <w:name w:val="页脚 Char"/>
-    <w:basedOn w:val="a1"/>
-    <w:link w:val="a5"/>
+  <w:style w:type="character" w:customStyle="1" w:styleId="FooterChar">
+    <w:name w:val="Footer Char"/>
+    <w:basedOn w:val="DefaultParagraphFont"/>
+    <w:link w:val="Footer"/>
     <w:uiPriority w:val="99"/>
     <w:rsid w:val="00C06F46"/>
     <w:rPr>
       <w:lang w:val="en-US"/>
     </w:rPr>
   </w:style>
-  <w:style w:type="character" w:styleId="a6">
+  <w:style w:type="character" w:styleId="Hyperlink">
     <w:name w:val="Hyperlink"/>
-    <w:basedOn w:val="a1"/>
+    <w:basedOn w:val="DefaultParagraphFont"/>
     <w:uiPriority w:val="99"/>
     <w:unhideWhenUsed/>
     <w:rsid w:val="00712DEC"/>
@@ -4687,10 +4826,10 @@
       <w:u w:val="single"/>
     </w:rPr>
   </w:style>
-  <w:style w:type="paragraph" w:styleId="a7">
+  <w:style w:type="paragraph" w:styleId="BalloonText">
     <w:name w:val="Balloon Text"/>
-    <w:basedOn w:val="a"/>
-    <w:link w:val="Char1"/>
+    <w:basedOn w:val="Normal"/>
+    <w:link w:val="BalloonTextChar"/>
     <w:uiPriority w:val="99"/>
     <w:semiHidden/>
     <w:unhideWhenUsed/>
@@ -4703,10 +4842,10 @@
       <w:szCs w:val="18"/>
     </w:rPr>
   </w:style>
-  <w:style w:type="character" w:customStyle="1" w:styleId="Char1">
-    <w:name w:val="批注框文本 Char"/>
-    <w:basedOn w:val="a1"/>
-    <w:link w:val="a7"/>
+  <w:style w:type="character" w:customStyle="1" w:styleId="BalloonTextChar">
+    <w:name w:val="Balloon Text Char"/>
+    <w:basedOn w:val="DefaultParagraphFont"/>
+    <w:link w:val="BalloonText"/>
     <w:uiPriority w:val="99"/>
     <w:semiHidden/>
     <w:rsid w:val="002E6194"/>
@@ -4714,6 +4853,187 @@
       <w:sz w:val="18"/>
       <w:szCs w:val="18"/>
       <w:lang w:val="en-US"/>
+    </w:rPr>
+  </w:style>
+  <w:style w:type="paragraph" w:styleId="TOCHeading">
+    <w:name w:val="TOC Heading"/>
+    <w:basedOn w:val="Heading1"/>
+    <w:next w:val="Normal"/>
+    <w:uiPriority w:val="39"/>
+    <w:semiHidden/>
+    <w:unhideWhenUsed/>
+    <w:qFormat/>
+    <w:rsid w:val="00E00869"/>
+    <w:pPr>
+      <w:keepNext/>
+      <w:keepLines/>
+      <w:numPr>
+        <w:numId w:val="0"/>
+      </w:numPr>
+      <w:spacing w:before="480" w:after="0"/>
+      <w:contextualSpacing w:val="0"/>
+      <w:outlineLvl w:val="9"/>
+    </w:pPr>
+    <w:rPr>
+      <w:rFonts w:asciiTheme="majorHAnsi" w:eastAsiaTheme="majorEastAsia" w:hAnsiTheme="majorHAnsi" w:cstheme="majorBidi"/>
+      <w:b/>
+      <w:bCs/>
+      <w:color w:val="365F91" w:themeColor="accent1" w:themeShade="BF"/>
+      <w:sz w:val="28"/>
+      <w:szCs w:val="28"/>
+      <w:lang w:eastAsia="ja-JP"/>
+    </w:rPr>
+  </w:style>
+  <w:style w:type="paragraph" w:styleId="TOC1">
+    <w:name w:val="toc 1"/>
+    <w:basedOn w:val="Normal"/>
+    <w:next w:val="Normal"/>
+    <w:autoRedefine/>
+    <w:uiPriority w:val="39"/>
+    <w:unhideWhenUsed/>
+    <w:rsid w:val="00E00869"/>
+    <w:pPr>
+      <w:spacing w:after="100"/>
+      <w:ind w:left="0"/>
+    </w:pPr>
+  </w:style>
+  <w:style w:type="paragraph" w:styleId="TOC2">
+    <w:name w:val="toc 2"/>
+    <w:basedOn w:val="Normal"/>
+    <w:next w:val="Normal"/>
+    <w:autoRedefine/>
+    <w:uiPriority w:val="39"/>
+    <w:unhideWhenUsed/>
+    <w:rsid w:val="00E00869"/>
+    <w:pPr>
+      <w:spacing w:after="100"/>
+      <w:ind w:left="220"/>
+    </w:pPr>
+  </w:style>
+  <w:style w:type="paragraph" w:styleId="TOC3">
+    <w:name w:val="toc 3"/>
+    <w:basedOn w:val="Normal"/>
+    <w:next w:val="Normal"/>
+    <w:autoRedefine/>
+    <w:uiPriority w:val="39"/>
+    <w:unhideWhenUsed/>
+    <w:rsid w:val="00E00869"/>
+    <w:pPr>
+      <w:spacing w:after="100"/>
+      <w:ind w:left="440"/>
+      <w:contextualSpacing w:val="0"/>
+      <w:outlineLvl w:val="9"/>
+    </w:pPr>
+    <w:rPr>
+      <w:lang w:val="fr-FR"/>
+    </w:rPr>
+  </w:style>
+  <w:style w:type="paragraph" w:styleId="TOC4">
+    <w:name w:val="toc 4"/>
+    <w:basedOn w:val="Normal"/>
+    <w:next w:val="Normal"/>
+    <w:autoRedefine/>
+    <w:uiPriority w:val="39"/>
+    <w:unhideWhenUsed/>
+    <w:rsid w:val="00E00869"/>
+    <w:pPr>
+      <w:spacing w:after="100"/>
+      <w:ind w:left="660"/>
+      <w:contextualSpacing w:val="0"/>
+      <w:outlineLvl w:val="9"/>
+    </w:pPr>
+    <w:rPr>
+      <w:lang w:val="fr-FR"/>
+    </w:rPr>
+  </w:style>
+  <w:style w:type="paragraph" w:styleId="TOC5">
+    <w:name w:val="toc 5"/>
+    <w:basedOn w:val="Normal"/>
+    <w:next w:val="Normal"/>
+    <w:autoRedefine/>
+    <w:uiPriority w:val="39"/>
+    <w:unhideWhenUsed/>
+    <w:rsid w:val="00E00869"/>
+    <w:pPr>
+      <w:spacing w:after="100"/>
+      <w:ind w:left="880"/>
+      <w:contextualSpacing w:val="0"/>
+      <w:outlineLvl w:val="9"/>
+    </w:pPr>
+    <w:rPr>
+      <w:lang w:val="fr-FR"/>
+    </w:rPr>
+  </w:style>
+  <w:style w:type="paragraph" w:styleId="TOC6">
+    <w:name w:val="toc 6"/>
+    <w:basedOn w:val="Normal"/>
+    <w:next w:val="Normal"/>
+    <w:autoRedefine/>
+    <w:uiPriority w:val="39"/>
+    <w:unhideWhenUsed/>
+    <w:rsid w:val="00E00869"/>
+    <w:pPr>
+      <w:spacing w:after="100"/>
+      <w:ind w:left="1100"/>
+      <w:contextualSpacing w:val="0"/>
+      <w:outlineLvl w:val="9"/>
+    </w:pPr>
+    <w:rPr>
+      <w:lang w:val="fr-FR"/>
+    </w:rPr>
+  </w:style>
+  <w:style w:type="paragraph" w:styleId="TOC7">
+    <w:name w:val="toc 7"/>
+    <w:basedOn w:val="Normal"/>
+    <w:next w:val="Normal"/>
+    <w:autoRedefine/>
+    <w:uiPriority w:val="39"/>
+    <w:unhideWhenUsed/>
+    <w:rsid w:val="00E00869"/>
+    <w:pPr>
+      <w:spacing w:after="100"/>
+      <w:ind w:left="1320"/>
+      <w:contextualSpacing w:val="0"/>
+      <w:outlineLvl w:val="9"/>
+    </w:pPr>
+    <w:rPr>
+      <w:lang w:val="fr-FR"/>
+    </w:rPr>
+  </w:style>
+  <w:style w:type="paragraph" w:styleId="TOC8">
+    <w:name w:val="toc 8"/>
+    <w:basedOn w:val="Normal"/>
+    <w:next w:val="Normal"/>
+    <w:autoRedefine/>
+    <w:uiPriority w:val="39"/>
+    <w:unhideWhenUsed/>
+    <w:rsid w:val="00E00869"/>
+    <w:pPr>
+      <w:spacing w:after="100"/>
+      <w:ind w:left="1540"/>
+      <w:contextualSpacing w:val="0"/>
+      <w:outlineLvl w:val="9"/>
+    </w:pPr>
+    <w:rPr>
+      <w:lang w:val="fr-FR"/>
+    </w:rPr>
+  </w:style>
+  <w:style w:type="paragraph" w:styleId="TOC9">
+    <w:name w:val="toc 9"/>
+    <w:basedOn w:val="Normal"/>
+    <w:next w:val="Normal"/>
+    <w:autoRedefine/>
+    <w:uiPriority w:val="39"/>
+    <w:unhideWhenUsed/>
+    <w:rsid w:val="00E00869"/>
+    <w:pPr>
+      <w:spacing w:after="100"/>
+      <w:ind w:left="1760"/>
+      <w:contextualSpacing w:val="0"/>
+      <w:outlineLvl w:val="9"/>
+    </w:pPr>
+    <w:rPr>
+      <w:lang w:val="fr-FR"/>
     </w:rPr>
   </w:style>
 </w:styles>
@@ -4875,7 +5195,7 @@
     <w:lsdException w:name="Bibliography" w:uiPriority="37"/>
     <w:lsdException w:name="TOC Heading" w:uiPriority="39" w:qFormat="1"/>
   </w:latentStyles>
-  <w:style w:type="paragraph" w:default="1" w:styleId="a">
+  <w:style w:type="paragraph" w:default="1" w:styleId="Normal">
     <w:name w:val="Normal"/>
     <w:qFormat/>
     <w:rsid w:val="00C3706F"/>
@@ -4888,11 +5208,11 @@
       <w:lang w:val="en-US"/>
     </w:rPr>
   </w:style>
-  <w:style w:type="paragraph" w:styleId="1">
+  <w:style w:type="paragraph" w:styleId="Heading1">
     <w:name w:val="heading 1"/>
-    <w:basedOn w:val="a0"/>
-    <w:next w:val="a"/>
-    <w:link w:val="1Char"/>
+    <w:basedOn w:val="ListParagraph"/>
+    <w:next w:val="Normal"/>
+    <w:link w:val="Heading1Char"/>
     <w:uiPriority w:val="9"/>
     <w:qFormat/>
     <w:rsid w:val="00E92F93"/>
@@ -4903,11 +5223,11 @@
       <w:outlineLvl w:val="0"/>
     </w:pPr>
   </w:style>
-  <w:style w:type="paragraph" w:styleId="2">
+  <w:style w:type="paragraph" w:styleId="Heading2">
     <w:name w:val="heading 2"/>
-    <w:basedOn w:val="a0"/>
-    <w:next w:val="a"/>
-    <w:link w:val="2Char"/>
+    <w:basedOn w:val="ListParagraph"/>
+    <w:next w:val="Normal"/>
+    <w:link w:val="Heading2Char"/>
     <w:uiPriority w:val="9"/>
     <w:unhideWhenUsed/>
     <w:qFormat/>
@@ -4919,13 +5239,13 @@
       </w:numPr>
     </w:pPr>
   </w:style>
-  <w:style w:type="character" w:default="1" w:styleId="a1">
+  <w:style w:type="character" w:default="1" w:styleId="DefaultParagraphFont">
     <w:name w:val="Default Paragraph Font"/>
     <w:uiPriority w:val="1"/>
     <w:semiHidden/>
     <w:unhideWhenUsed/>
   </w:style>
-  <w:style w:type="table" w:default="1" w:styleId="a2">
+  <w:style w:type="table" w:default="1" w:styleId="TableNormal">
     <w:name w:val="Normal Table"/>
     <w:uiPriority w:val="99"/>
     <w:semiHidden/>
@@ -4940,43 +5260,43 @@
       </w:tblCellMar>
     </w:tblPr>
   </w:style>
-  <w:style w:type="numbering" w:default="1" w:styleId="a3">
+  <w:style w:type="numbering" w:default="1" w:styleId="NoList">
     <w:name w:val="No List"/>
     <w:uiPriority w:val="99"/>
     <w:semiHidden/>
     <w:unhideWhenUsed/>
   </w:style>
-  <w:style w:type="paragraph" w:styleId="a0">
+  <w:style w:type="paragraph" w:styleId="ListParagraph">
     <w:name w:val="List Paragraph"/>
-    <w:basedOn w:val="a"/>
+    <w:basedOn w:val="Normal"/>
     <w:uiPriority w:val="34"/>
     <w:qFormat/>
     <w:rsid w:val="00A74AC3"/>
   </w:style>
-  <w:style w:type="character" w:customStyle="1" w:styleId="1Char">
-    <w:name w:val="标题 1 Char"/>
-    <w:basedOn w:val="a1"/>
-    <w:link w:val="1"/>
+  <w:style w:type="character" w:customStyle="1" w:styleId="Heading1Char">
+    <w:name w:val="Heading 1 Char"/>
+    <w:basedOn w:val="DefaultParagraphFont"/>
+    <w:link w:val="Heading1"/>
     <w:uiPriority w:val="9"/>
     <w:rsid w:val="00E92F93"/>
     <w:rPr>
       <w:lang w:val="en-US"/>
     </w:rPr>
   </w:style>
-  <w:style w:type="character" w:customStyle="1" w:styleId="2Char">
-    <w:name w:val="标题 2 Char"/>
-    <w:basedOn w:val="a1"/>
-    <w:link w:val="2"/>
+  <w:style w:type="character" w:customStyle="1" w:styleId="Heading2Char">
+    <w:name w:val="Heading 2 Char"/>
+    <w:basedOn w:val="DefaultParagraphFont"/>
+    <w:link w:val="Heading2"/>
     <w:uiPriority w:val="9"/>
     <w:rsid w:val="00E92F93"/>
     <w:rPr>
       <w:lang w:val="en-US"/>
     </w:rPr>
   </w:style>
-  <w:style w:type="paragraph" w:styleId="a4">
+  <w:style w:type="paragraph" w:styleId="Header">
     <w:name w:val="header"/>
-    <w:basedOn w:val="a"/>
-    <w:link w:val="Char"/>
+    <w:basedOn w:val="Normal"/>
+    <w:link w:val="HeaderChar"/>
     <w:uiPriority w:val="99"/>
     <w:unhideWhenUsed/>
     <w:rsid w:val="00C06F46"/>
@@ -4988,20 +5308,20 @@
       <w:spacing w:after="0" w:line="240" w:lineRule="auto"/>
     </w:pPr>
   </w:style>
-  <w:style w:type="character" w:customStyle="1" w:styleId="Char">
-    <w:name w:val="页眉 Char"/>
-    <w:basedOn w:val="a1"/>
-    <w:link w:val="a4"/>
+  <w:style w:type="character" w:customStyle="1" w:styleId="HeaderChar">
+    <w:name w:val="Header Char"/>
+    <w:basedOn w:val="DefaultParagraphFont"/>
+    <w:link w:val="Header"/>
     <w:uiPriority w:val="99"/>
     <w:rsid w:val="00C06F46"/>
     <w:rPr>
       <w:lang w:val="en-US"/>
     </w:rPr>
   </w:style>
-  <w:style w:type="paragraph" w:styleId="a5">
+  <w:style w:type="paragraph" w:styleId="Footer">
     <w:name w:val="footer"/>
-    <w:basedOn w:val="a"/>
-    <w:link w:val="Char0"/>
+    <w:basedOn w:val="Normal"/>
+    <w:link w:val="FooterChar"/>
     <w:uiPriority w:val="99"/>
     <w:unhideWhenUsed/>
     <w:rsid w:val="00C06F46"/>
@@ -5013,19 +5333,19 @@
       <w:spacing w:after="0" w:line="240" w:lineRule="auto"/>
     </w:pPr>
   </w:style>
-  <w:style w:type="character" w:customStyle="1" w:styleId="Char0">
-    <w:name w:val="页脚 Char"/>
-    <w:basedOn w:val="a1"/>
-    <w:link w:val="a5"/>
+  <w:style w:type="character" w:customStyle="1" w:styleId="FooterChar">
+    <w:name w:val="Footer Char"/>
+    <w:basedOn w:val="DefaultParagraphFont"/>
+    <w:link w:val="Footer"/>
     <w:uiPriority w:val="99"/>
     <w:rsid w:val="00C06F46"/>
     <w:rPr>
       <w:lang w:val="en-US"/>
     </w:rPr>
   </w:style>
-  <w:style w:type="character" w:styleId="a6">
+  <w:style w:type="character" w:styleId="Hyperlink">
     <w:name w:val="Hyperlink"/>
-    <w:basedOn w:val="a1"/>
+    <w:basedOn w:val="DefaultParagraphFont"/>
     <w:uiPriority w:val="99"/>
     <w:unhideWhenUsed/>
     <w:rsid w:val="00712DEC"/>
@@ -5034,10 +5354,10 @@
       <w:u w:val="single"/>
     </w:rPr>
   </w:style>
-  <w:style w:type="paragraph" w:styleId="a7">
+  <w:style w:type="paragraph" w:styleId="BalloonText">
     <w:name w:val="Balloon Text"/>
-    <w:basedOn w:val="a"/>
-    <w:link w:val="Char1"/>
+    <w:basedOn w:val="Normal"/>
+    <w:link w:val="BalloonTextChar"/>
     <w:uiPriority w:val="99"/>
     <w:semiHidden/>
     <w:unhideWhenUsed/>
@@ -5050,10 +5370,10 @@
       <w:szCs w:val="18"/>
     </w:rPr>
   </w:style>
-  <w:style w:type="character" w:customStyle="1" w:styleId="Char1">
-    <w:name w:val="批注框文本 Char"/>
-    <w:basedOn w:val="a1"/>
-    <w:link w:val="a7"/>
+  <w:style w:type="character" w:customStyle="1" w:styleId="BalloonTextChar">
+    <w:name w:val="Balloon Text Char"/>
+    <w:basedOn w:val="DefaultParagraphFont"/>
+    <w:link w:val="BalloonText"/>
     <w:uiPriority w:val="99"/>
     <w:semiHidden/>
     <w:rsid w:val="002E6194"/>
@@ -5061,6 +5381,187 @@
       <w:sz w:val="18"/>
       <w:szCs w:val="18"/>
       <w:lang w:val="en-US"/>
+    </w:rPr>
+  </w:style>
+  <w:style w:type="paragraph" w:styleId="TOCHeading">
+    <w:name w:val="TOC Heading"/>
+    <w:basedOn w:val="Heading1"/>
+    <w:next w:val="Normal"/>
+    <w:uiPriority w:val="39"/>
+    <w:semiHidden/>
+    <w:unhideWhenUsed/>
+    <w:qFormat/>
+    <w:rsid w:val="00E00869"/>
+    <w:pPr>
+      <w:keepNext/>
+      <w:keepLines/>
+      <w:numPr>
+        <w:numId w:val="0"/>
+      </w:numPr>
+      <w:spacing w:before="480" w:after="0"/>
+      <w:contextualSpacing w:val="0"/>
+      <w:outlineLvl w:val="9"/>
+    </w:pPr>
+    <w:rPr>
+      <w:rFonts w:asciiTheme="majorHAnsi" w:eastAsiaTheme="majorEastAsia" w:hAnsiTheme="majorHAnsi" w:cstheme="majorBidi"/>
+      <w:b/>
+      <w:bCs/>
+      <w:color w:val="365F91" w:themeColor="accent1" w:themeShade="BF"/>
+      <w:sz w:val="28"/>
+      <w:szCs w:val="28"/>
+      <w:lang w:eastAsia="ja-JP"/>
+    </w:rPr>
+  </w:style>
+  <w:style w:type="paragraph" w:styleId="TOC1">
+    <w:name w:val="toc 1"/>
+    <w:basedOn w:val="Normal"/>
+    <w:next w:val="Normal"/>
+    <w:autoRedefine/>
+    <w:uiPriority w:val="39"/>
+    <w:unhideWhenUsed/>
+    <w:rsid w:val="00E00869"/>
+    <w:pPr>
+      <w:spacing w:after="100"/>
+      <w:ind w:left="0"/>
+    </w:pPr>
+  </w:style>
+  <w:style w:type="paragraph" w:styleId="TOC2">
+    <w:name w:val="toc 2"/>
+    <w:basedOn w:val="Normal"/>
+    <w:next w:val="Normal"/>
+    <w:autoRedefine/>
+    <w:uiPriority w:val="39"/>
+    <w:unhideWhenUsed/>
+    <w:rsid w:val="00E00869"/>
+    <w:pPr>
+      <w:spacing w:after="100"/>
+      <w:ind w:left="220"/>
+    </w:pPr>
+  </w:style>
+  <w:style w:type="paragraph" w:styleId="TOC3">
+    <w:name w:val="toc 3"/>
+    <w:basedOn w:val="Normal"/>
+    <w:next w:val="Normal"/>
+    <w:autoRedefine/>
+    <w:uiPriority w:val="39"/>
+    <w:unhideWhenUsed/>
+    <w:rsid w:val="00E00869"/>
+    <w:pPr>
+      <w:spacing w:after="100"/>
+      <w:ind w:left="440"/>
+      <w:contextualSpacing w:val="0"/>
+      <w:outlineLvl w:val="9"/>
+    </w:pPr>
+    <w:rPr>
+      <w:lang w:val="fr-FR"/>
+    </w:rPr>
+  </w:style>
+  <w:style w:type="paragraph" w:styleId="TOC4">
+    <w:name w:val="toc 4"/>
+    <w:basedOn w:val="Normal"/>
+    <w:next w:val="Normal"/>
+    <w:autoRedefine/>
+    <w:uiPriority w:val="39"/>
+    <w:unhideWhenUsed/>
+    <w:rsid w:val="00E00869"/>
+    <w:pPr>
+      <w:spacing w:after="100"/>
+      <w:ind w:left="660"/>
+      <w:contextualSpacing w:val="0"/>
+      <w:outlineLvl w:val="9"/>
+    </w:pPr>
+    <w:rPr>
+      <w:lang w:val="fr-FR"/>
+    </w:rPr>
+  </w:style>
+  <w:style w:type="paragraph" w:styleId="TOC5">
+    <w:name w:val="toc 5"/>
+    <w:basedOn w:val="Normal"/>
+    <w:next w:val="Normal"/>
+    <w:autoRedefine/>
+    <w:uiPriority w:val="39"/>
+    <w:unhideWhenUsed/>
+    <w:rsid w:val="00E00869"/>
+    <w:pPr>
+      <w:spacing w:after="100"/>
+      <w:ind w:left="880"/>
+      <w:contextualSpacing w:val="0"/>
+      <w:outlineLvl w:val="9"/>
+    </w:pPr>
+    <w:rPr>
+      <w:lang w:val="fr-FR"/>
+    </w:rPr>
+  </w:style>
+  <w:style w:type="paragraph" w:styleId="TOC6">
+    <w:name w:val="toc 6"/>
+    <w:basedOn w:val="Normal"/>
+    <w:next w:val="Normal"/>
+    <w:autoRedefine/>
+    <w:uiPriority w:val="39"/>
+    <w:unhideWhenUsed/>
+    <w:rsid w:val="00E00869"/>
+    <w:pPr>
+      <w:spacing w:after="100"/>
+      <w:ind w:left="1100"/>
+      <w:contextualSpacing w:val="0"/>
+      <w:outlineLvl w:val="9"/>
+    </w:pPr>
+    <w:rPr>
+      <w:lang w:val="fr-FR"/>
+    </w:rPr>
+  </w:style>
+  <w:style w:type="paragraph" w:styleId="TOC7">
+    <w:name w:val="toc 7"/>
+    <w:basedOn w:val="Normal"/>
+    <w:next w:val="Normal"/>
+    <w:autoRedefine/>
+    <w:uiPriority w:val="39"/>
+    <w:unhideWhenUsed/>
+    <w:rsid w:val="00E00869"/>
+    <w:pPr>
+      <w:spacing w:after="100"/>
+      <w:ind w:left="1320"/>
+      <w:contextualSpacing w:val="0"/>
+      <w:outlineLvl w:val="9"/>
+    </w:pPr>
+    <w:rPr>
+      <w:lang w:val="fr-FR"/>
+    </w:rPr>
+  </w:style>
+  <w:style w:type="paragraph" w:styleId="TOC8">
+    <w:name w:val="toc 8"/>
+    <w:basedOn w:val="Normal"/>
+    <w:next w:val="Normal"/>
+    <w:autoRedefine/>
+    <w:uiPriority w:val="39"/>
+    <w:unhideWhenUsed/>
+    <w:rsid w:val="00E00869"/>
+    <w:pPr>
+      <w:spacing w:after="100"/>
+      <w:ind w:left="1540"/>
+      <w:contextualSpacing w:val="0"/>
+      <w:outlineLvl w:val="9"/>
+    </w:pPr>
+    <w:rPr>
+      <w:lang w:val="fr-FR"/>
+    </w:rPr>
+  </w:style>
+  <w:style w:type="paragraph" w:styleId="TOC9">
+    <w:name w:val="toc 9"/>
+    <w:basedOn w:val="Normal"/>
+    <w:next w:val="Normal"/>
+    <w:autoRedefine/>
+    <w:uiPriority w:val="39"/>
+    <w:unhideWhenUsed/>
+    <w:rsid w:val="00E00869"/>
+    <w:pPr>
+      <w:spacing w:after="100"/>
+      <w:ind w:left="1760"/>
+      <w:contextualSpacing w:val="0"/>
+      <w:outlineLvl w:val="9"/>
+    </w:pPr>
+    <w:rPr>
+      <w:lang w:val="fr-FR"/>
     </w:rPr>
   </w:style>
 </w:styles>
@@ -5349,4 +5850,16 @@
   <a:objectDefaults/>
   <a:extraClrSchemeLst/>
 </a:theme>
+</file>
+
+<file path=customXml/item1.xml><?xml version="1.0" encoding="utf-8"?>
+<b:Sources xmlns:b="http://schemas.openxmlformats.org/officeDocument/2006/bibliography" xmlns="http://schemas.openxmlformats.org/officeDocument/2006/bibliography" SelectedStyle="\APA.XSL" StyleName="APA"/>
+</file>
+
+<file path=customXml/itemProps1.xml><?xml version="1.0" encoding="utf-8"?>
+<ds:datastoreItem xmlns:ds="http://schemas.openxmlformats.org/officeDocument/2006/customXml" ds:itemID="{D7056FF3-CCCE-4EC0-8434-08C30CB1D60F}">
+  <ds:schemaRefs>
+    <ds:schemaRef ds:uri="http://schemas.openxmlformats.org/officeDocument/2006/bibliography"/>
+  </ds:schemaRefs>
+</ds:datastoreItem>
 </file>
</xml_diff>

<commit_message>
convert the canvas coordinates into descartes coordinates, and vice versa. fixme: when mouseenter the canvas, the canvas will automatically scroll up/down to align its top/bottom to the window...why?
</commit_message>
<xml_diff>
--- a/code/js/jsonpath/path_in_json.docx
+++ b/code/js/jsonpath/path_in_json.docx
@@ -36,7 +36,7 @@
           <v:shape id="_x0000_i1025" type="#_x0000_t75" style="width:411pt;height:199.5pt" o:ole="">
             <v:imagedata r:id="rId9" o:title=""/>
           </v:shape>
-          <o:OLEObject Type="Embed" ProgID="Visio.Drawing.11" ShapeID="_x0000_i1025" DrawAspect="Content" ObjectID="_1484388637" r:id="rId10"/>
+          <o:OLEObject Type="Embed" ProgID="Visio.Drawing.11" ShapeID="_x0000_i1025" DrawAspect="Content" ObjectID="_1484991556" r:id="rId10"/>
         </w:object>
       </w:r>
     </w:p>
@@ -946,7 +946,7 @@
           <v:shape id="_x0000_i1026" type="#_x0000_t75" style="width:203pt;height:199pt" o:ole="">
             <v:imagedata r:id="rId11" o:title=""/>
           </v:shape>
-          <o:OLEObject Type="Embed" ProgID="Visio.Drawing.11" ShapeID="_x0000_i1026" DrawAspect="Content" ObjectID="_1484388638" r:id="rId12"/>
+          <o:OLEObject Type="Embed" ProgID="Visio.Drawing.11" ShapeID="_x0000_i1026" DrawAspect="Content" ObjectID="_1484991557" r:id="rId12"/>
         </w:object>
       </w:r>
     </w:p>
@@ -2341,75 +2341,720 @@
       </w:r>
     </w:p>
     <w:p>
-      <w:r>
-        <w:rPr>
-          <w:rFonts w:hint="eastAsia"/>
-          <w:noProof/>
-          <w:lang w:val="fr-FR"/>
-        </w:rPr>
-        <w:drawing>
-          <wp:inline distT="0" distB="0" distL="0" distR="0" wp14:anchorId="2E7289DF" wp14:editId="7B200667">
-            <wp:extent cx="3308350" cy="2298837"/>
-            <wp:effectExtent l="0" t="0" r="6350" b="6350"/>
-            <wp:docPr id="2" name="图片 2"/>
-            <wp:cNvGraphicFramePr>
-              <a:graphicFrameLocks xmlns:a="http://schemas.openxmlformats.org/drawingml/2006/main" noChangeAspect="1"/>
-            </wp:cNvGraphicFramePr>
-            <a:graphic xmlns:a="http://schemas.openxmlformats.org/drawingml/2006/main">
-              <a:graphicData uri="http://schemas.openxmlformats.org/drawingml/2006/picture">
-                <pic:pic xmlns:pic="http://schemas.openxmlformats.org/drawingml/2006/picture">
-                  <pic:nvPicPr>
-                    <pic:cNvPr id="0" name="Picture 4"/>
-                    <pic:cNvPicPr>
-                      <a:picLocks noChangeAspect="1" noChangeArrowheads="1"/>
-                    </pic:cNvPicPr>
-                  </pic:nvPicPr>
-                  <pic:blipFill>
-                    <a:blip r:embed="rId13">
-                      <a:extLst>
-                        <a:ext uri="{28A0092B-C50C-407E-A947-70E740481C1C}">
-                          <a14:useLocalDpi xmlns:a14="http://schemas.microsoft.com/office/drawing/2010/main" val="0"/>
-                        </a:ext>
-                      </a:extLst>
-                    </a:blip>
-                    <a:srcRect/>
-                    <a:stretch>
-                      <a:fillRect/>
-                    </a:stretch>
-                  </pic:blipFill>
-                  <pic:spPr bwMode="auto">
-                    <a:xfrm>
-                      <a:off x="0" y="0"/>
-                      <a:ext cx="3308350" cy="2298837"/>
-                    </a:xfrm>
-                    <a:prstGeom prst="rect">
-                      <a:avLst/>
-                    </a:prstGeom>
-                    <a:noFill/>
-                    <a:ln>
-                      <a:noFill/>
-                    </a:ln>
-                  </pic:spPr>
-                </pic:pic>
-              </a:graphicData>
-            </a:graphic>
-          </wp:inline>
-        </w:drawing>
+      <w:pPr>
+        <w:pStyle w:val="Heading1"/>
+      </w:pPr>
+      <w:r>
+        <w:t>Coordination conversion</w:t>
+      </w:r>
+    </w:p>
+    <w:p>
+      <w:r>
+        <w:t>Canvas’ Y axis is pointing downside, which is the opposite of the normal D</w:t>
+      </w:r>
+      <w:r>
+        <w:t>escartes coordinate</w:t>
+      </w:r>
+      <w:r>
+        <w:t>s.</w:t>
+      </w:r>
+      <w:r>
+        <w:t xml:space="preserve"> </w:t>
+      </w:r>
+      <w:r>
+        <w:t>The path uses Descartes coordinates, so a conversion is needed. Basically t</w:t>
+      </w:r>
+      <w:r>
+        <w:t xml:space="preserve">he conversion is to pick a point in Canvas, and converts </w:t>
+      </w:r>
+      <w:r>
+        <w:t xml:space="preserve">it into Descartes coordinates. </w:t>
+      </w:r>
+    </w:p>
+    <w:p>
+      <w:r>
+        <w:t>There is a predefined normalized canvas size (max-x, max-y), and if the canvas scaled up and down, the points picked in the scaled canvas will convert to the normalized canvas first.</w:t>
+      </w:r>
+    </w:p>
+    <w:p>
+      <w:r>
+        <w:t>Specifically, a Canvas coordinate is converted to Descartes coordinate by following the sequences depicted below:</w:t>
+      </w:r>
+    </w:p>
+    <w:p>
+      <w:r>
+        <w:object w:dxaOrig="21640" w:dyaOrig="8459">
+          <v:shape id="_x0000_i1027" type="#_x0000_t75" style="width:487pt;height:190.5pt" o:ole="">
+            <v:imagedata r:id="rId13" o:title=""/>
+          </v:shape>
+          <o:OLEObject Type="Embed" ProgID="Visio.Drawing.11" ShapeID="_x0000_i1027" DrawAspect="Content" ObjectID="_1484991558" r:id="rId14"/>
+        </w:object>
+      </w:r>
+    </w:p>
+    <w:p>
+      <w:pPr>
+        <w:pStyle w:val="ListParagraph"/>
+        <w:numPr>
+          <w:ilvl w:val="0"/>
+          <w:numId w:val="4"/>
+        </w:numPr>
+      </w:pPr>
+      <w:r>
+        <w:t xml:space="preserve">Pick a point </w:t>
+      </w:r>
+      <w:r>
+        <w:t xml:space="preserve">by mouse can convert </w:t>
+      </w:r>
+      <w:r>
+        <w:t>in</w:t>
+      </w:r>
+      <w:r>
+        <w:t>to</w:t>
+      </w:r>
+      <w:r>
+        <w:t xml:space="preserve"> the current scaled (up or down) canvas</w:t>
+      </w:r>
+    </w:p>
+    <w:p>
+      <w:pPr>
+        <w:pStyle w:val="ListParagraph"/>
+        <w:numPr>
+          <w:ilvl w:val="0"/>
+          <w:numId w:val="4"/>
+        </w:numPr>
+      </w:pPr>
+      <w:r>
+        <w:t>Convert the current canvas point into normalized canvas point</w:t>
+      </w:r>
+    </w:p>
+    <w:p>
+      <w:pPr>
+        <w:pStyle w:val="ListParagraph"/>
+        <w:numPr>
+          <w:ilvl w:val="0"/>
+          <w:numId w:val="4"/>
+        </w:numPr>
+      </w:pPr>
+      <w:r>
+        <w:t>Convert the normalized canvas point into Descartes coordinates, by inversing y.</w:t>
+      </w:r>
+    </w:p>
+    <w:p>
+      <w:pPr>
+        <w:pStyle w:val="ListParagraph"/>
+        <w:numPr>
+          <w:ilvl w:val="0"/>
+          <w:numId w:val="4"/>
+        </w:numPr>
+      </w:pPr>
+      <w:r>
+        <w:t>Shift the point in Descartes coordinate by lifting y: y = y + normalized canvas height.</w:t>
+      </w:r>
+    </w:p>
+    <w:p>
+      <w:r>
+        <w:t>The following code reflects the conversion mentioned above.</w:t>
       </w:r>
     </w:p>
     <w:p/>
     <w:p>
       <w:pPr>
-        <w:pStyle w:val="Heading1"/>
-      </w:pPr>
-      <w:r>
-        <w:t>Converting to Asymptote</w:t>
-      </w:r>
-    </w:p>
-    <w:p>
+        <w:rPr>
+          <w:rFonts w:ascii="Andale Mono" w:hAnsi="Andale Mono"/>
+          <w:sz w:val="16"/>
+          <w:szCs w:val="16"/>
+        </w:rPr>
+      </w:pPr>
+      <w:proofErr w:type="gramStart"/>
+      <w:r>
+        <w:rPr>
+          <w:rFonts w:ascii="Andale Mono" w:hAnsi="Andale Mono"/>
+          <w:sz w:val="16"/>
+          <w:szCs w:val="16"/>
+        </w:rPr>
+        <w:t>function</w:t>
+      </w:r>
+      <w:proofErr w:type="gramEnd"/>
+      <w:r>
+        <w:rPr>
+          <w:rFonts w:ascii="Andale Mono" w:hAnsi="Andale Mono"/>
+          <w:sz w:val="16"/>
+          <w:szCs w:val="16"/>
+        </w:rPr>
+        <w:t xml:space="preserve"> </w:t>
+      </w:r>
+      <w:proofErr w:type="spellStart"/>
+      <w:r>
+        <w:rPr>
+          <w:rFonts w:ascii="Andale Mono" w:hAnsi="Andale Mono"/>
+          <w:sz w:val="16"/>
+          <w:szCs w:val="16"/>
+        </w:rPr>
+        <w:t>getNodeFromCanvas</w:t>
+      </w:r>
+      <w:r>
+        <w:rPr>
+          <w:rFonts w:ascii="Andale Mono" w:hAnsi="Andale Mono"/>
+          <w:sz w:val="16"/>
+          <w:szCs w:val="16"/>
+        </w:rPr>
+        <w:t>OnClick</w:t>
+      </w:r>
+      <w:proofErr w:type="spellEnd"/>
+      <w:r>
+        <w:rPr>
+          <w:rFonts w:ascii="Andale Mono" w:hAnsi="Andale Mono"/>
+          <w:sz w:val="16"/>
+          <w:szCs w:val="16"/>
+        </w:rPr>
+        <w:t>(</w:t>
+      </w:r>
+      <w:proofErr w:type="spellStart"/>
+      <w:r>
+        <w:rPr>
+          <w:rFonts w:ascii="Andale Mono" w:hAnsi="Andale Mono"/>
+          <w:sz w:val="16"/>
+          <w:szCs w:val="16"/>
+        </w:rPr>
+        <w:t>ctx</w:t>
+      </w:r>
+      <w:proofErr w:type="spellEnd"/>
+      <w:r>
+        <w:rPr>
+          <w:rFonts w:ascii="Andale Mono" w:hAnsi="Andale Mono"/>
+          <w:sz w:val="16"/>
+          <w:szCs w:val="16"/>
+        </w:rPr>
+        <w:t>, e) {</w:t>
+      </w:r>
+    </w:p>
+    <w:p>
+      <w:pPr>
+        <w:ind w:firstLine="195"/>
+        <w:rPr>
+          <w:rFonts w:ascii="Andale Mono" w:hAnsi="Andale Mono"/>
+          <w:sz w:val="16"/>
+          <w:szCs w:val="16"/>
+        </w:rPr>
+      </w:pPr>
+      <w:proofErr w:type="spellStart"/>
+      <w:proofErr w:type="gramStart"/>
+      <w:r>
+        <w:rPr>
+          <w:rFonts w:ascii="Andale Mono" w:hAnsi="Andale Mono"/>
+          <w:sz w:val="16"/>
+          <w:szCs w:val="16"/>
+        </w:rPr>
+        <w:t>var</w:t>
+      </w:r>
+      <w:proofErr w:type="spellEnd"/>
+      <w:proofErr w:type="gramEnd"/>
+      <w:r>
+        <w:rPr>
+          <w:rFonts w:ascii="Andale Mono" w:hAnsi="Andale Mono"/>
+          <w:sz w:val="16"/>
+          <w:szCs w:val="16"/>
+        </w:rPr>
+        <w:t xml:space="preserve"> bb</w:t>
+      </w:r>
+      <w:r>
+        <w:rPr>
+          <w:rFonts w:ascii="Andale Mono" w:hAnsi="Andale Mono"/>
+          <w:sz w:val="16"/>
+          <w:szCs w:val="16"/>
+        </w:rPr>
+        <w:t>, x, y</w:t>
+      </w:r>
+    </w:p>
+    <w:p>
+      <w:pPr>
+        <w:ind w:firstLine="195"/>
+        <w:rPr>
+          <w:rFonts w:ascii="Andale Mono" w:hAnsi="Andale Mono"/>
+          <w:sz w:val="16"/>
+          <w:szCs w:val="16"/>
+        </w:rPr>
+      </w:pPr>
+      <w:proofErr w:type="gramStart"/>
+      <w:r>
+        <w:rPr>
+          <w:rFonts w:ascii="Andale Mono" w:hAnsi="Andale Mono"/>
+          <w:sz w:val="16"/>
+          <w:szCs w:val="16"/>
+        </w:rPr>
+        <w:t>bb</w:t>
+      </w:r>
+      <w:proofErr w:type="gramEnd"/>
+      <w:r>
+        <w:rPr>
+          <w:rFonts w:ascii="Andale Mono" w:hAnsi="Andale Mono"/>
+          <w:sz w:val="16"/>
+          <w:szCs w:val="16"/>
+        </w:rPr>
+        <w:t xml:space="preserve"> = </w:t>
+      </w:r>
+      <w:proofErr w:type="spellStart"/>
+      <w:r>
+        <w:rPr>
+          <w:rFonts w:ascii="Andale Mono" w:hAnsi="Andale Mono"/>
+          <w:sz w:val="16"/>
+          <w:szCs w:val="16"/>
+        </w:rPr>
+        <w:t>c.</w:t>
+      </w:r>
+      <w:r>
+        <w:rPr>
+          <w:rFonts w:ascii="Andale Mono" w:hAnsi="Andale Mono"/>
+          <w:sz w:val="16"/>
+          <w:szCs w:val="16"/>
+        </w:rPr>
+        <w:t>canvas.</w:t>
+      </w:r>
+      <w:r>
+        <w:rPr>
+          <w:rFonts w:ascii="Andale Mono" w:hAnsi="Andale Mono"/>
+          <w:sz w:val="16"/>
+          <w:szCs w:val="16"/>
+        </w:rPr>
+        <w:t>getBoundingClientRect</w:t>
+      </w:r>
+      <w:proofErr w:type="spellEnd"/>
+      <w:r>
+        <w:rPr>
+          <w:rFonts w:ascii="Andale Mono" w:hAnsi="Andale Mono"/>
+          <w:sz w:val="16"/>
+          <w:szCs w:val="16"/>
+        </w:rPr>
+        <w:t xml:space="preserve">(); </w:t>
+      </w:r>
+    </w:p>
+    <w:p>
+      <w:pPr>
+        <w:rPr>
+          <w:rFonts w:ascii="Andale Mono" w:hAnsi="Andale Mono"/>
+          <w:sz w:val="16"/>
+          <w:szCs w:val="16"/>
+        </w:rPr>
+      </w:pPr>
+      <w:r>
+        <w:rPr>
+          <w:rFonts w:ascii="Andale Mono" w:hAnsi="Andale Mono"/>
+          <w:sz w:val="16"/>
+          <w:szCs w:val="16"/>
+        </w:rPr>
+        <w:t xml:space="preserve">    x = (</w:t>
+      </w:r>
+      <w:proofErr w:type="spellStart"/>
+      <w:r>
+        <w:rPr>
+          <w:rFonts w:ascii="Andale Mono" w:hAnsi="Andale Mono"/>
+          <w:sz w:val="16"/>
+          <w:szCs w:val="16"/>
+        </w:rPr>
+        <w:t>e.clientX-</w:t>
+      </w:r>
+      <w:r>
+        <w:rPr>
+          <w:rFonts w:ascii="Andale Mono" w:hAnsi="Andale Mono"/>
+          <w:sz w:val="16"/>
+          <w:szCs w:val="16"/>
+        </w:rPr>
+        <w:t>bb.left</w:t>
+      </w:r>
+      <w:proofErr w:type="spellEnd"/>
+      <w:r>
+        <w:rPr>
+          <w:rFonts w:ascii="Andale Mono" w:hAnsi="Andale Mono"/>
+          <w:sz w:val="16"/>
+          <w:szCs w:val="16"/>
+        </w:rPr>
+        <w:t>)*(</w:t>
+      </w:r>
+      <w:proofErr w:type="spellStart"/>
+      <w:r>
+        <w:rPr>
+          <w:rFonts w:ascii="Andale Mono" w:hAnsi="Andale Mono"/>
+          <w:sz w:val="16"/>
+          <w:szCs w:val="16"/>
+        </w:rPr>
+        <w:t>c.width</w:t>
+      </w:r>
+      <w:proofErr w:type="spellEnd"/>
+      <w:r>
+        <w:rPr>
+          <w:rFonts w:ascii="Andale Mono" w:hAnsi="Andale Mono"/>
+          <w:sz w:val="16"/>
+          <w:szCs w:val="16"/>
+        </w:rPr>
+        <w:t>/</w:t>
+      </w:r>
+      <w:proofErr w:type="spellStart"/>
+      <w:r>
+        <w:rPr>
+          <w:rFonts w:ascii="Andale Mono" w:hAnsi="Andale Mono"/>
+          <w:sz w:val="16"/>
+          <w:szCs w:val="16"/>
+        </w:rPr>
+        <w:t>bb.width</w:t>
+      </w:r>
+      <w:proofErr w:type="spellEnd"/>
+      <w:r>
+        <w:rPr>
+          <w:rFonts w:ascii="Andale Mono" w:hAnsi="Andale Mono"/>
+          <w:sz w:val="16"/>
+          <w:szCs w:val="16"/>
+        </w:rPr>
+        <w:t xml:space="preserve">) / </w:t>
+      </w:r>
+      <w:proofErr w:type="spellStart"/>
+      <w:r>
+        <w:rPr>
+          <w:rFonts w:ascii="Andale Mono" w:hAnsi="Andale Mono"/>
+          <w:sz w:val="16"/>
+          <w:szCs w:val="16"/>
+        </w:rPr>
+        <w:t>canvas_scale_factor</w:t>
+      </w:r>
+      <w:proofErr w:type="spellEnd"/>
+      <w:r>
+        <w:rPr>
+          <w:rFonts w:ascii="Andale Mono" w:hAnsi="Andale Mono"/>
+          <w:sz w:val="16"/>
+          <w:szCs w:val="16"/>
+        </w:rPr>
+        <w:t>;</w:t>
+      </w:r>
+    </w:p>
+    <w:p>
+      <w:pPr>
+        <w:rPr>
+          <w:rFonts w:ascii="Andale Mono" w:hAnsi="Andale Mono"/>
+          <w:sz w:val="16"/>
+          <w:szCs w:val="16"/>
+        </w:rPr>
+      </w:pPr>
+      <w:r>
+        <w:rPr>
+          <w:rFonts w:ascii="Andale Mono" w:hAnsi="Andale Mono"/>
+          <w:sz w:val="16"/>
+          <w:szCs w:val="16"/>
+        </w:rPr>
+        <w:t xml:space="preserve">    y = - (</w:t>
+      </w:r>
+      <w:proofErr w:type="spellStart"/>
+      <w:r>
+        <w:rPr>
+          <w:rFonts w:ascii="Andale Mono" w:hAnsi="Andale Mono"/>
+          <w:sz w:val="16"/>
+          <w:szCs w:val="16"/>
+        </w:rPr>
+        <w:t>e.clientY-bb.top</w:t>
+      </w:r>
+      <w:proofErr w:type="spellEnd"/>
+      <w:r>
+        <w:rPr>
+          <w:rFonts w:ascii="Andale Mono" w:hAnsi="Andale Mono"/>
+          <w:sz w:val="16"/>
+          <w:szCs w:val="16"/>
+        </w:rPr>
+        <w:t>)*(</w:t>
+      </w:r>
+      <w:proofErr w:type="spellStart"/>
+      <w:r>
+        <w:rPr>
+          <w:rFonts w:ascii="Andale Mono" w:hAnsi="Andale Mono"/>
+          <w:sz w:val="16"/>
+          <w:szCs w:val="16"/>
+        </w:rPr>
+        <w:t>c.height</w:t>
+      </w:r>
+      <w:proofErr w:type="spellEnd"/>
+      <w:r>
+        <w:rPr>
+          <w:rFonts w:ascii="Andale Mono" w:hAnsi="Andale Mono"/>
+          <w:sz w:val="16"/>
+          <w:szCs w:val="16"/>
+        </w:rPr>
+        <w:t>/</w:t>
+      </w:r>
+      <w:proofErr w:type="spellStart"/>
+      <w:r>
+        <w:rPr>
+          <w:rFonts w:ascii="Andale Mono" w:hAnsi="Andale Mono"/>
+          <w:sz w:val="16"/>
+          <w:szCs w:val="16"/>
+        </w:rPr>
+        <w:t>bb.height</w:t>
+      </w:r>
+      <w:proofErr w:type="spellEnd"/>
+      <w:r>
+        <w:rPr>
+          <w:rFonts w:ascii="Andale Mono" w:hAnsi="Andale Mono"/>
+          <w:sz w:val="16"/>
+          <w:szCs w:val="16"/>
+        </w:rPr>
+        <w:t xml:space="preserve">) / </w:t>
+      </w:r>
+      <w:proofErr w:type="spellStart"/>
+      <w:r>
+        <w:rPr>
+          <w:rFonts w:ascii="Andale Mono" w:hAnsi="Andale Mono"/>
+          <w:sz w:val="16"/>
+          <w:szCs w:val="16"/>
+        </w:rPr>
+        <w:t>canvas_scale_factor</w:t>
+      </w:r>
+      <w:proofErr w:type="spellEnd"/>
+      <w:r>
+        <w:rPr>
+          <w:rFonts w:ascii="Andale Mono" w:hAnsi="Andale Mono"/>
+          <w:sz w:val="16"/>
+          <w:szCs w:val="16"/>
+        </w:rPr>
+        <w:t xml:space="preserve"> + CANVAS_HEIGHT; </w:t>
+      </w:r>
+    </w:p>
+    <w:p>
+      <w:pPr>
+        <w:rPr>
+          <w:rFonts w:ascii="Andale Mono" w:hAnsi="Andale Mono"/>
+          <w:sz w:val="16"/>
+          <w:szCs w:val="16"/>
+        </w:rPr>
+      </w:pPr>
+      <w:r>
+        <w:rPr>
+          <w:rFonts w:ascii="Andale Mono" w:hAnsi="Andale Mono"/>
+          <w:sz w:val="16"/>
+          <w:szCs w:val="16"/>
+        </w:rPr>
+        <w:t xml:space="preserve">    </w:t>
+      </w:r>
+      <w:proofErr w:type="gramStart"/>
+      <w:r>
+        <w:rPr>
+          <w:rFonts w:ascii="Andale Mono" w:hAnsi="Andale Mono"/>
+          <w:sz w:val="16"/>
+          <w:szCs w:val="16"/>
+        </w:rPr>
+        <w:t>return</w:t>
+      </w:r>
+      <w:proofErr w:type="gramEnd"/>
+      <w:r>
+        <w:rPr>
+          <w:rFonts w:ascii="Andale Mono" w:hAnsi="Andale Mono"/>
+          <w:sz w:val="16"/>
+          <w:szCs w:val="16"/>
+        </w:rPr>
+        <w:t xml:space="preserve"> {“</w:t>
+      </w:r>
+      <w:proofErr w:type="spellStart"/>
+      <w:r>
+        <w:rPr>
+          <w:rFonts w:ascii="Andale Mono" w:hAnsi="Andale Mono"/>
+          <w:sz w:val="16"/>
+          <w:szCs w:val="16"/>
+        </w:rPr>
+        <w:t>x”:x</w:t>
+      </w:r>
+      <w:proofErr w:type="spellEnd"/>
+      <w:r>
+        <w:rPr>
+          <w:rFonts w:ascii="Andale Mono" w:hAnsi="Andale Mono"/>
+          <w:sz w:val="16"/>
+          <w:szCs w:val="16"/>
+        </w:rPr>
+        <w:t>, “</w:t>
+      </w:r>
+      <w:proofErr w:type="spellStart"/>
+      <w:r>
+        <w:rPr>
+          <w:rFonts w:ascii="Andale Mono" w:hAnsi="Andale Mono"/>
+          <w:sz w:val="16"/>
+          <w:szCs w:val="16"/>
+        </w:rPr>
+        <w:t>y”:y</w:t>
+      </w:r>
+      <w:proofErr w:type="spellEnd"/>
+      <w:r>
+        <w:rPr>
+          <w:rFonts w:ascii="Andale Mono" w:hAnsi="Andale Mono"/>
+          <w:sz w:val="16"/>
+          <w:szCs w:val="16"/>
+        </w:rPr>
+        <w:t>}</w:t>
+      </w:r>
+      <w:r>
+        <w:rPr>
+          <w:rFonts w:ascii="Andale Mono" w:hAnsi="Andale Mono"/>
+          <w:sz w:val="16"/>
+          <w:szCs w:val="16"/>
+        </w:rPr>
+        <w:t>;</w:t>
+      </w:r>
+    </w:p>
+    <w:p>
+      <w:pPr>
+        <w:rPr>
+          <w:rFonts w:ascii="Andale Mono" w:hAnsi="Andale Mono"/>
+          <w:sz w:val="16"/>
+          <w:szCs w:val="16"/>
+        </w:rPr>
+      </w:pPr>
+      <w:r>
+        <w:rPr>
+          <w:rFonts w:ascii="Andale Mono" w:hAnsi="Andale Mono"/>
+          <w:sz w:val="16"/>
+          <w:szCs w:val="16"/>
+        </w:rPr>
+        <w:t>}</w:t>
+      </w:r>
+    </w:p>
+    <w:p/>
+    <w:p>
+      <w:r>
+        <w:t>Converting back from Descartes coordinates into current canvas coordinates is just the reverse:</w:t>
+      </w:r>
+    </w:p>
+    <w:p>
+      <w:pPr>
+        <w:rPr>
+          <w:rFonts w:ascii="Andale Mono" w:hAnsi="Andale Mono"/>
+          <w:sz w:val="16"/>
+          <w:szCs w:val="16"/>
+        </w:rPr>
+      </w:pPr>
+      <w:r>
+        <w:rPr>
+          <w:rFonts w:ascii="Andale Mono" w:hAnsi="Andale Mono"/>
+          <w:sz w:val="16"/>
+          <w:szCs w:val="16"/>
+        </w:rPr>
+        <w:t xml:space="preserve">x = x * </w:t>
+      </w:r>
+      <w:proofErr w:type="spellStart"/>
+      <w:r>
+        <w:rPr>
+          <w:rFonts w:ascii="Andale Mono" w:hAnsi="Andale Mono"/>
+          <w:sz w:val="16"/>
+          <w:szCs w:val="16"/>
+        </w:rPr>
+        <w:t>canvas_scale_factor</w:t>
+      </w:r>
+      <w:proofErr w:type="spellEnd"/>
+      <w:r>
+        <w:rPr>
+          <w:rFonts w:ascii="Andale Mono" w:hAnsi="Andale Mono"/>
+          <w:sz w:val="16"/>
+          <w:szCs w:val="16"/>
+        </w:rPr>
+        <w:t>;</w:t>
+      </w:r>
+    </w:p>
+    <w:p>
+      <w:pPr>
+        <w:rPr>
+          <w:rFonts w:ascii="Andale Mono" w:hAnsi="Andale Mono"/>
+          <w:sz w:val="16"/>
+          <w:szCs w:val="16"/>
+        </w:rPr>
+      </w:pPr>
       <w:bookmarkStart w:id="0" w:name="_GoBack"/>
       <w:bookmarkEnd w:id="0"/>
-    </w:p>
+      <w:r>
+        <w:rPr>
+          <w:rFonts w:ascii="Andale Mono" w:hAnsi="Andale Mono"/>
+          <w:sz w:val="16"/>
+          <w:szCs w:val="16"/>
+        </w:rPr>
+        <w:t>y=</w:t>
+      </w:r>
+      <w:r>
+        <w:rPr>
+          <w:rFonts w:ascii="Andale Mono" w:hAnsi="Andale Mono"/>
+          <w:sz w:val="16"/>
+          <w:szCs w:val="16"/>
+        </w:rPr>
+        <w:t xml:space="preserve"> </w:t>
+      </w:r>
+      <w:r>
+        <w:rPr>
+          <w:rFonts w:ascii="Andale Mono" w:hAnsi="Andale Mono"/>
+          <w:sz w:val="16"/>
+          <w:szCs w:val="16"/>
+        </w:rPr>
+        <w:t>(</w:t>
+      </w:r>
+      <w:r>
+        <w:rPr>
+          <w:rFonts w:ascii="Andale Mono" w:hAnsi="Andale Mono"/>
+          <w:sz w:val="16"/>
+          <w:szCs w:val="16"/>
+        </w:rPr>
+        <w:t>-(y - CANVAS_HEIGHT)</w:t>
+      </w:r>
+      <w:r>
+        <w:rPr>
+          <w:rFonts w:ascii="Andale Mono" w:hAnsi="Andale Mono"/>
+          <w:sz w:val="16"/>
+          <w:szCs w:val="16"/>
+        </w:rPr>
+        <w:t xml:space="preserve">) </w:t>
+      </w:r>
+      <w:r>
+        <w:rPr>
+          <w:rFonts w:ascii="Andale Mono" w:hAnsi="Andale Mono"/>
+          <w:sz w:val="16"/>
+          <w:szCs w:val="16"/>
+        </w:rPr>
+        <w:t>*</w:t>
+      </w:r>
+      <w:r>
+        <w:rPr>
+          <w:rFonts w:ascii="Andale Mono" w:hAnsi="Andale Mono"/>
+          <w:sz w:val="16"/>
+          <w:szCs w:val="16"/>
+        </w:rPr>
+        <w:t xml:space="preserve"> </w:t>
+      </w:r>
+      <w:proofErr w:type="spellStart"/>
+      <w:r>
+        <w:rPr>
+          <w:rFonts w:ascii="Andale Mono" w:hAnsi="Andale Mono"/>
+          <w:sz w:val="16"/>
+          <w:szCs w:val="16"/>
+        </w:rPr>
+        <w:t>canvas_scale_factor</w:t>
+      </w:r>
+      <w:proofErr w:type="spellEnd"/>
+      <w:r>
+        <w:rPr>
+          <w:rFonts w:ascii="Andale Mono" w:hAnsi="Andale Mono"/>
+          <w:sz w:val="16"/>
+          <w:szCs w:val="16"/>
+        </w:rPr>
+        <w:t>;</w:t>
+      </w:r>
+    </w:p>
+    <w:p/>
+    <w:p>
+      <w:r>
+        <w:t xml:space="preserve">  </w:t>
+      </w:r>
+    </w:p>
+    <w:p>
+      <w:pPr>
+        <w:pStyle w:val="Heading1"/>
+      </w:pPr>
+      <w:r>
+        <w:lastRenderedPageBreak/>
+        <w:t>C</w:t>
+      </w:r>
+      <w:r>
+        <w:t>onverting to Asymptote</w:t>
+      </w:r>
+    </w:p>
+    <w:p/>
     <w:p>
       <w:pPr>
         <w:pStyle w:val="Heading1"/>
@@ -3117,7 +3762,7 @@
           <w:numId w:val="9"/>
         </w:numPr>
       </w:pPr>
-      <w:hyperlink r:id="rId14" w:history="1">
+      <w:hyperlink r:id="rId15" w:history="1">
         <w:r>
           <w:rPr>
             <w:rStyle w:val="Hyperlink"/>
@@ -3297,7 +3942,7 @@
       <w:r>
         <w:t xml:space="preserve">: </w:t>
       </w:r>
-      <w:hyperlink r:id="rId15" w:history="1">
+      <w:hyperlink r:id="rId16" w:history="1">
         <w:r>
           <w:rPr>
             <w:rStyle w:val="Hyperlink"/>
@@ -3318,6 +3963,7 @@
         </w:numPr>
       </w:pPr>
       <w:r>
+        <w:lastRenderedPageBreak/>
         <w:t xml:space="preserve">Python version of the </w:t>
       </w:r>
       <w:proofErr w:type="spellStart"/>
@@ -3328,7 +3974,7 @@
       <w:r>
         <w:t xml:space="preserve">: </w:t>
       </w:r>
-      <w:hyperlink r:id="rId16" w:history="1">
+      <w:hyperlink r:id="rId17" w:history="1">
         <w:r>
           <w:rPr>
             <w:rStyle w:val="Hyperlink"/>
@@ -3342,7 +3988,7 @@
     </w:p>
     <w:p/>
     <w:sectPr>
-      <w:footerReference w:type="default" r:id="rId17"/>
+      <w:footerReference w:type="default" r:id="rId18"/>
       <w:pgSz w:w="11906" w:h="16838"/>
       <w:pgMar w:top="1440" w:right="1080" w:bottom="1440" w:left="1080" w:header="720" w:footer="720" w:gutter="0"/>
       <w:cols w:space="720"/>
@@ -3411,7 +4057,7 @@
           <w:rPr>
             <w:noProof/>
           </w:rPr>
-          <w:t>5</w:t>
+          <w:t>4</w:t>
         </w:r>
         <w:r>
           <w:rPr>
@@ -5857,7 +6503,7 @@
 </file>
 
 <file path=customXml/itemProps1.xml><?xml version="1.0" encoding="utf-8"?>
-<ds:datastoreItem xmlns:ds="http://schemas.openxmlformats.org/officeDocument/2006/customXml" ds:itemID="{D7056FF3-CCCE-4EC0-8434-08C30CB1D60F}">
+<ds:datastoreItem xmlns:ds="http://schemas.openxmlformats.org/officeDocument/2006/customXml" ds:itemID="{7CC4E8FE-1519-4109-8AB2-25DEBF1D182D}">
   <ds:schemaRefs>
     <ds:schemaRef ds:uri="http://schemas.openxmlformats.org/officeDocument/2006/bibliography"/>
   </ds:schemaRefs>

</xml_diff>